<commit_message>
backend authentication w/ Google login
</commit_message>
<xml_diff>
--- a/docs/data_plan.docx
+++ b/docs/data_plan.docx
@@ -59,8 +59,13 @@
             <w:tcW w:w="1760" w:type="dxa"/>
           </w:tcPr>
           <w:p>
-            <w:r>
-              <w:t xml:space="preserve">Req | </w:t>
+            <w:proofErr w:type="spellStart"/>
+            <w:r>
+              <w:t>Req</w:t>
+            </w:r>
+            <w:proofErr w:type="spellEnd"/>
+            <w:r>
+              <w:t xml:space="preserve"> | </w:t>
             </w:r>
             <w:r>
               <w:t>Res</w:t>
@@ -83,7 +88,15 @@
           </w:p>
           <w:p>
             <w:r>
-              <w:t>/Auth/Login</w:t>
+              <w:t>/</w:t>
+            </w:r>
+            <w:proofErr w:type="spellStart"/>
+            <w:r>
+              <w:t>Auth</w:t>
+            </w:r>
+            <w:proofErr w:type="spellEnd"/>
+            <w:r>
+              <w:t>/Login</w:t>
             </w:r>
           </w:p>
         </w:tc>
@@ -136,8 +149,21 @@
           </w:p>
           <w:p>
             <w:r>
-              <w:t>/Auth/SignUp</w:t>
-            </w:r>
+              <w:t>/</w:t>
+            </w:r>
+            <w:proofErr w:type="spellStart"/>
+            <w:r>
+              <w:t>Auth</w:t>
+            </w:r>
+            <w:proofErr w:type="spellEnd"/>
+            <w:r>
+              <w:t>/</w:t>
+            </w:r>
+            <w:proofErr w:type="spellStart"/>
+            <w:r>
+              <w:t>SignUp</w:t>
+            </w:r>
+            <w:proofErr w:type="spellEnd"/>
           </w:p>
         </w:tc>
         <w:tc>
@@ -186,7 +212,31 @@
           </w:p>
           <w:p>
             <w:r>
-              <w:t>/Auth/Logout?sessionID={_sessionID}</w:t>
+              <w:t>/</w:t>
+            </w:r>
+            <w:proofErr w:type="spellStart"/>
+            <w:r>
+              <w:t>Auth</w:t>
+            </w:r>
+            <w:proofErr w:type="spellEnd"/>
+            <w:r>
+              <w:t>/</w:t>
+            </w:r>
+            <w:proofErr w:type="spellStart"/>
+            <w:r>
+              <w:t>Logout?sessionID</w:t>
+            </w:r>
+            <w:proofErr w:type="spellEnd"/>
+            <w:r>
+              <w:t>={_</w:t>
+            </w:r>
+            <w:proofErr w:type="spellStart"/>
+            <w:r>
+              <w:t>sessionID</w:t>
+            </w:r>
+            <w:proofErr w:type="spellEnd"/>
+            <w:r>
+              <w:t>}</w:t>
             </w:r>
           </w:p>
         </w:tc>
@@ -244,20 +294,27 @@
             <w:r>
               <w:t>/</w:t>
             </w:r>
+            <w:proofErr w:type="spellStart"/>
             <w:r>
               <w:t>Get</w:t>
             </w:r>
             <w:r>
-              <w:t>/</w:t>
-            </w:r>
-            <w:r>
-              <w:t>Get</w:t>
-            </w:r>
-            <w:r>
               <w:t>User</w:t>
             </w:r>
             <w:r>
-              <w:t>?userID={_userID}</w:t>
+              <w:t>?userID</w:t>
+            </w:r>
+            <w:proofErr w:type="spellEnd"/>
+            <w:r>
+              <w:t>={_</w:t>
+            </w:r>
+            <w:proofErr w:type="spellStart"/>
+            <w:r>
+              <w:t>userID</w:t>
+            </w:r>
+            <w:proofErr w:type="spellEnd"/>
+            <w:r>
+              <w:t>}</w:t>
             </w:r>
           </w:p>
         </w:tc>
@@ -324,12 +381,7 @@
             <w:r>
               <w:t>/</w:t>
             </w:r>
-            <w:r>
-              <w:t>Post</w:t>
-            </w:r>
-            <w:r>
-              <w:t>/</w:t>
-            </w:r>
+            <w:proofErr w:type="spellStart"/>
             <w:r>
               <w:t>Update</w:t>
             </w:r>
@@ -337,7 +389,19 @@
               <w:t>User</w:t>
             </w:r>
             <w:r>
-              <w:t>?userID={_userID}</w:t>
+              <w:t>?userID</w:t>
+            </w:r>
+            <w:proofErr w:type="spellEnd"/>
+            <w:r>
+              <w:t>={_</w:t>
+            </w:r>
+            <w:proofErr w:type="spellStart"/>
+            <w:r>
+              <w:t>userID</w:t>
+            </w:r>
+            <w:proofErr w:type="spellEnd"/>
+            <w:r>
+              <w:t>}</w:t>
             </w:r>
           </w:p>
         </w:tc>
@@ -387,7 +451,26 @@
           </w:p>
           <w:p>
             <w:r>
-              <w:t>/Action/Get/GetVenueObject?venueID={_venueID}</w:t>
+              <w:t>/Action</w:t>
+            </w:r>
+            <w:r>
+              <w:t>/</w:t>
+            </w:r>
+            <w:proofErr w:type="spellStart"/>
+            <w:r>
+              <w:t>GetVenueObject?venueID</w:t>
+            </w:r>
+            <w:proofErr w:type="spellEnd"/>
+            <w:r>
+              <w:t>={_</w:t>
+            </w:r>
+            <w:proofErr w:type="spellStart"/>
+            <w:r>
+              <w:t>venueID</w:t>
+            </w:r>
+            <w:proofErr w:type="spellEnd"/>
+            <w:r>
+              <w:t>}</w:t>
             </w:r>
           </w:p>
         </w:tc>
@@ -437,7 +520,23 @@
           </w:p>
           <w:p>
             <w:r>
-              <w:t>/Action/Post/UpdateVenueObject?venueID={_venueID}</w:t>
+              <w:t>/Action/</w:t>
+            </w:r>
+            <w:proofErr w:type="spellStart"/>
+            <w:r>
+              <w:t>UpdateVenueObject?venueID</w:t>
+            </w:r>
+            <w:proofErr w:type="spellEnd"/>
+            <w:r>
+              <w:t>={_</w:t>
+            </w:r>
+            <w:proofErr w:type="spellStart"/>
+            <w:r>
+              <w:t>venueID</w:t>
+            </w:r>
+            <w:proofErr w:type="spellEnd"/>
+            <w:r>
+              <w:t>}</w:t>
             </w:r>
           </w:p>
         </w:tc>
@@ -488,8 +587,16 @@
           </w:p>
           <w:p>
             <w:r>
-              <w:t>/Action/Get/GetCurrentHotspots</w:t>
-            </w:r>
+              <w:t>/Action</w:t>
+            </w:r>
+            <w:r>
+              <w:t>/</w:t>
+            </w:r>
+            <w:proofErr w:type="spellStart"/>
+            <w:r>
+              <w:t>GetCurrentHotspots</w:t>
+            </w:r>
+            <w:proofErr w:type="spellEnd"/>
           </w:p>
         </w:tc>
         <w:tc>
@@ -541,7 +648,26 @@
           </w:p>
           <w:p>
             <w:r>
-              <w:t>/Action/Post/CheckIn?checkInCode={_checkInCode}</w:t>
+              <w:t>/Action</w:t>
+            </w:r>
+            <w:r>
+              <w:t>/</w:t>
+            </w:r>
+            <w:proofErr w:type="spellStart"/>
+            <w:r>
+              <w:t>CheckIn?checkInCode</w:t>
+            </w:r>
+            <w:proofErr w:type="spellEnd"/>
+            <w:r>
+              <w:t>={_</w:t>
+            </w:r>
+            <w:proofErr w:type="spellStart"/>
+            <w:r>
+              <w:t>checkInCode</w:t>
+            </w:r>
+            <w:proofErr w:type="spellEnd"/>
+            <w:r>
+              <w:t>}</w:t>
             </w:r>
           </w:p>
         </w:tc>
@@ -591,8 +717,16 @@
           </w:p>
           <w:p>
             <w:r>
-              <w:t>/Action/Get/GetUsersDigest</w:t>
-            </w:r>
+              <w:t>/Action</w:t>
+            </w:r>
+            <w:r>
+              <w:t>/</w:t>
+            </w:r>
+            <w:proofErr w:type="spellStart"/>
+            <w:r>
+              <w:t>GetUsersDigest</w:t>
+            </w:r>
+            <w:proofErr w:type="spellEnd"/>
           </w:p>
         </w:tc>
         <w:tc>
@@ -641,8 +775,16 @@
           </w:p>
           <w:p>
             <w:r>
-              <w:t>/Action/Get/GetVenuesDigest</w:t>
-            </w:r>
+              <w:t>/Action</w:t>
+            </w:r>
+            <w:r>
+              <w:t>/</w:t>
+            </w:r>
+            <w:proofErr w:type="spellStart"/>
+            <w:r>
+              <w:t>GetVenuesDigest</w:t>
+            </w:r>
+            <w:proofErr w:type="spellEnd"/>
           </w:p>
         </w:tc>
         <w:tc>
@@ -691,7 +833,26 @@
           </w:p>
           <w:p>
             <w:r>
-              <w:t>/Action/Post/CreateRegistrationCode?usermode={_usermode}</w:t>
+              <w:t>/Action</w:t>
+            </w:r>
+            <w:r>
+              <w:t>/</w:t>
+            </w:r>
+            <w:proofErr w:type="spellStart"/>
+            <w:r>
+              <w:t>CreateRegistrationCode?usermode</w:t>
+            </w:r>
+            <w:proofErr w:type="spellEnd"/>
+            <w:r>
+              <w:t>={_</w:t>
+            </w:r>
+            <w:proofErr w:type="spellStart"/>
+            <w:r>
+              <w:t>usermode</w:t>
+            </w:r>
+            <w:proofErr w:type="spellEnd"/>
+            <w:r>
+              <w:t>}</w:t>
             </w:r>
           </w:p>
         </w:tc>
@@ -716,7 +877,15 @@
               </w:pBdr>
             </w:pPr>
             <w:r>
-              <w:t>Requested usermode, JWT token</w:t>
+              <w:t xml:space="preserve">Requested </w:t>
+            </w:r>
+            <w:proofErr w:type="spellStart"/>
+            <w:r>
+              <w:t>usermode</w:t>
+            </w:r>
+            <w:proofErr w:type="spellEnd"/>
+            <w:r>
+              <w:t>, JWT token</w:t>
             </w:r>
           </w:p>
           <w:p>
@@ -741,8 +910,16 @@
           </w:p>
           <w:p>
             <w:r>
-              <w:t>/Action/Get/GetRegistrationCodes</w:t>
-            </w:r>
+              <w:t>/Action</w:t>
+            </w:r>
+            <w:r>
+              <w:t>/</w:t>
+            </w:r>
+            <w:proofErr w:type="spellStart"/>
+            <w:r>
+              <w:t>GetRegistrationCodes</w:t>
+            </w:r>
+            <w:proofErr w:type="spellEnd"/>
           </w:p>
         </w:tc>
         <w:tc>
@@ -791,7 +968,26 @@
           </w:p>
           <w:p>
             <w:r>
-              <w:t>/Action/Post/UpdateRegistrationCode?objectID={_objectID}</w:t>
+              <w:t>/Action</w:t>
+            </w:r>
+            <w:r>
+              <w:t>/</w:t>
+            </w:r>
+            <w:proofErr w:type="spellStart"/>
+            <w:r>
+              <w:t>UpdateRegistrationCode?objectID</w:t>
+            </w:r>
+            <w:proofErr w:type="spellEnd"/>
+            <w:r>
+              <w:t>={_</w:t>
+            </w:r>
+            <w:proofErr w:type="spellStart"/>
+            <w:r>
+              <w:t>objectID</w:t>
+            </w:r>
+            <w:proofErr w:type="spellEnd"/>
+            <w:r>
+              <w:t>}</w:t>
             </w:r>
           </w:p>
         </w:tc>
@@ -841,7 +1037,26 @@
           </w:p>
           <w:p>
             <w:r>
-              <w:t>/Action/Get/GetUserCheckInHistory?userID={_userID}</w:t>
+              <w:t>/Action</w:t>
+            </w:r>
+            <w:r>
+              <w:t>/</w:t>
+            </w:r>
+            <w:proofErr w:type="spellStart"/>
+            <w:r>
+              <w:t>GetUserCheckInHistory?userID</w:t>
+            </w:r>
+            <w:proofErr w:type="spellEnd"/>
+            <w:r>
+              <w:t>={_</w:t>
+            </w:r>
+            <w:proofErr w:type="spellStart"/>
+            <w:r>
+              <w:t>userID</w:t>
+            </w:r>
+            <w:proofErr w:type="spellEnd"/>
+            <w:r>
+              <w:t>}</w:t>
             </w:r>
           </w:p>
         </w:tc>
@@ -892,7 +1107,26 @@
           </w:p>
           <w:p>
             <w:r>
-              <w:t>/Action/Get/GetVenueCheckInHistory?venueID={_venueID}</w:t>
+              <w:t>/Action</w:t>
+            </w:r>
+            <w:r>
+              <w:t>/</w:t>
+            </w:r>
+            <w:proofErr w:type="spellStart"/>
+            <w:r>
+              <w:t>GetVenueCheckInHistory?venueID</w:t>
+            </w:r>
+            <w:proofErr w:type="spellEnd"/>
+            <w:r>
+              <w:t>={_</w:t>
+            </w:r>
+            <w:proofErr w:type="spellStart"/>
+            <w:r>
+              <w:t>venueID</w:t>
+            </w:r>
+            <w:proofErr w:type="spellEnd"/>
+            <w:r>
+              <w:t>}</w:t>
             </w:r>
           </w:p>
         </w:tc>
@@ -951,13 +1185,32 @@
           </w:p>
           <w:p>
             <w:r>
-              <w:t>/Action/Get/GetUserHotspotTimeline?user</w:t>
-            </w:r>
-            <w:r>
-              <w:t>ID={_user</w:t>
-            </w:r>
-            <w:r>
-              <w:t>ID}</w:t>
+              <w:t>/Action</w:t>
+            </w:r>
+            <w:r>
+              <w:t>/</w:t>
+            </w:r>
+            <w:proofErr w:type="spellStart"/>
+            <w:r>
+              <w:t>GetUserHotspotTimeline?user</w:t>
+            </w:r>
+            <w:r>
+              <w:t>ID</w:t>
+            </w:r>
+            <w:proofErr w:type="spellEnd"/>
+            <w:r>
+              <w:t>={_</w:t>
+            </w:r>
+            <w:proofErr w:type="spellStart"/>
+            <w:r>
+              <w:t>user</w:t>
+            </w:r>
+            <w:r>
+              <w:t>ID</w:t>
+            </w:r>
+            <w:proofErr w:type="spellEnd"/>
+            <w:r>
+              <w:t>}</w:t>
             </w:r>
           </w:p>
         </w:tc>
@@ -1013,7 +1266,25 @@
           </w:p>
           <w:p>
             <w:r>
-              <w:t>/Action/Get/GetVenueHotspotTimeline?venueID={_venueID}</w:t>
+              <w:t>/Action/</w:t>
+            </w:r>
+            <w:bookmarkStart w:id="0" w:name="_GoBack"/>
+            <w:bookmarkEnd w:id="0"/>
+            <w:proofErr w:type="spellStart"/>
+            <w:r>
+              <w:t>GetVenueHotspotTimeline?venueID</w:t>
+            </w:r>
+            <w:proofErr w:type="spellEnd"/>
+            <w:r>
+              <w:t>={_</w:t>
+            </w:r>
+            <w:proofErr w:type="spellStart"/>
+            <w:r>
+              <w:t>venueID</w:t>
+            </w:r>
+            <w:proofErr w:type="spellEnd"/>
+            <w:r>
+              <w:t>}</w:t>
             </w:r>
           </w:p>
         </w:tc>
@@ -1098,7 +1369,25 @@
           <w:szCs w:val="24"/>
         </w:rPr>
         <w:tab/>
-        <w:t>"userID": "UID#ABYZ0189",</w:t>
+        <w:t>"</w:t>
+      </w:r>
+      <w:proofErr w:type="spellStart"/>
+      <w:r>
+        <w:rPr>
+          <w:rFonts w:ascii="Consolas" w:hAnsi="Consolas"/>
+          <w:sz w:val="24"/>
+          <w:szCs w:val="24"/>
+        </w:rPr>
+        <w:t>userID</w:t>
+      </w:r>
+      <w:proofErr w:type="spellEnd"/>
+      <w:r>
+        <w:rPr>
+          <w:rFonts w:ascii="Consolas" w:hAnsi="Consolas"/>
+          <w:sz w:val="24"/>
+          <w:szCs w:val="24"/>
+        </w:rPr>
+        <w:t>": "UID#ABYZ0189",</w:t>
       </w:r>
     </w:p>
     <w:p>
@@ -1152,43 +1441,97 @@
           <w:szCs w:val="24"/>
         </w:rPr>
         <w:tab/>
-        <w:t>"phoneNumber": 0123456789,</w:t>
-      </w:r>
-    </w:p>
-    <w:p>
-      <w:pPr>
-        <w:rPr>
-          <w:rFonts w:ascii="Consolas" w:hAnsi="Consolas"/>
-          <w:sz w:val="24"/>
-          <w:szCs w:val="24"/>
-        </w:rPr>
-      </w:pPr>
-      <w:r>
-        <w:rPr>
-          <w:rFonts w:ascii="Consolas" w:hAnsi="Consolas"/>
-          <w:sz w:val="24"/>
-          <w:szCs w:val="24"/>
-        </w:rPr>
-        <w:tab/>
-        <w:t>"firstName": "Jon",</w:t>
-      </w:r>
-    </w:p>
-    <w:p>
-      <w:pPr>
-        <w:rPr>
-          <w:rFonts w:ascii="Consolas" w:hAnsi="Consolas"/>
-          <w:sz w:val="24"/>
-          <w:szCs w:val="24"/>
-        </w:rPr>
-      </w:pPr>
-      <w:r>
-        <w:rPr>
-          <w:rFonts w:ascii="Consolas" w:hAnsi="Consolas"/>
-          <w:sz w:val="24"/>
-          <w:szCs w:val="24"/>
-        </w:rPr>
-        <w:tab/>
-        <w:t>"lastName": "Doe",</w:t>
+        <w:t>"</w:t>
+      </w:r>
+      <w:proofErr w:type="spellStart"/>
+      <w:r>
+        <w:rPr>
+          <w:rFonts w:ascii="Consolas" w:hAnsi="Consolas"/>
+          <w:sz w:val="24"/>
+          <w:szCs w:val="24"/>
+        </w:rPr>
+        <w:t>phoneNumber</w:t>
+      </w:r>
+      <w:proofErr w:type="spellEnd"/>
+      <w:r>
+        <w:rPr>
+          <w:rFonts w:ascii="Consolas" w:hAnsi="Consolas"/>
+          <w:sz w:val="24"/>
+          <w:szCs w:val="24"/>
+        </w:rPr>
+        <w:t>": 0123456789,</w:t>
+      </w:r>
+    </w:p>
+    <w:p>
+      <w:pPr>
+        <w:rPr>
+          <w:rFonts w:ascii="Consolas" w:hAnsi="Consolas"/>
+          <w:sz w:val="24"/>
+          <w:szCs w:val="24"/>
+        </w:rPr>
+      </w:pPr>
+      <w:r>
+        <w:rPr>
+          <w:rFonts w:ascii="Consolas" w:hAnsi="Consolas"/>
+          <w:sz w:val="24"/>
+          <w:szCs w:val="24"/>
+        </w:rPr>
+        <w:tab/>
+        <w:t>"</w:t>
+      </w:r>
+      <w:proofErr w:type="spellStart"/>
+      <w:r>
+        <w:rPr>
+          <w:rFonts w:ascii="Consolas" w:hAnsi="Consolas"/>
+          <w:sz w:val="24"/>
+          <w:szCs w:val="24"/>
+        </w:rPr>
+        <w:t>firstName</w:t>
+      </w:r>
+      <w:proofErr w:type="spellEnd"/>
+      <w:r>
+        <w:rPr>
+          <w:rFonts w:ascii="Consolas" w:hAnsi="Consolas"/>
+          <w:sz w:val="24"/>
+          <w:szCs w:val="24"/>
+        </w:rPr>
+        <w:t>": "Jon",</w:t>
+      </w:r>
+    </w:p>
+    <w:p>
+      <w:pPr>
+        <w:rPr>
+          <w:rFonts w:ascii="Consolas" w:hAnsi="Consolas"/>
+          <w:sz w:val="24"/>
+          <w:szCs w:val="24"/>
+        </w:rPr>
+      </w:pPr>
+      <w:r>
+        <w:rPr>
+          <w:rFonts w:ascii="Consolas" w:hAnsi="Consolas"/>
+          <w:sz w:val="24"/>
+          <w:szCs w:val="24"/>
+        </w:rPr>
+        <w:tab/>
+        <w:t>"</w:t>
+      </w:r>
+      <w:proofErr w:type="spellStart"/>
+      <w:r>
+        <w:rPr>
+          <w:rFonts w:ascii="Consolas" w:hAnsi="Consolas"/>
+          <w:sz w:val="24"/>
+          <w:szCs w:val="24"/>
+        </w:rPr>
+        <w:t>lastName</w:t>
+      </w:r>
+      <w:proofErr w:type="spellEnd"/>
+      <w:r>
+        <w:rPr>
+          <w:rFonts w:ascii="Consolas" w:hAnsi="Consolas"/>
+          <w:sz w:val="24"/>
+          <w:szCs w:val="24"/>
+        </w:rPr>
+        <w:t>": "Doe",</w:t>
       </w:r>
     </w:p>
     <w:p>
@@ -1312,33 +1655,69 @@
           <w:szCs w:val="24"/>
         </w:rPr>
         <w:tab/>
-        <w:t>"registrationCode": "",</w:t>
-      </w:r>
-    </w:p>
-    <w:p>
-      <w:pPr>
-        <w:rPr>
-          <w:rFonts w:ascii="Consolas" w:hAnsi="Consolas"/>
-          <w:sz w:val="24"/>
-          <w:szCs w:val="24"/>
-        </w:rPr>
-      </w:pPr>
-      <w:r>
-        <w:rPr>
-          <w:rFonts w:ascii="Consolas" w:hAnsi="Consolas"/>
-          <w:sz w:val="24"/>
-          <w:szCs w:val="24"/>
-        </w:rPr>
-        <w:tab/>
-        <w:t>"creation</w:t>
-      </w:r>
-      <w:r>
-        <w:rPr>
-          <w:rFonts w:ascii="Consolas" w:hAnsi="Consolas"/>
-          <w:sz w:val="24"/>
-          <w:szCs w:val="24"/>
-        </w:rPr>
-        <w:t>Timestamp": 1621147065,</w:t>
+        <w:t>"</w:t>
+      </w:r>
+      <w:proofErr w:type="spellStart"/>
+      <w:r>
+        <w:rPr>
+          <w:rFonts w:ascii="Consolas" w:hAnsi="Consolas"/>
+          <w:sz w:val="24"/>
+          <w:szCs w:val="24"/>
+        </w:rPr>
+        <w:t>registrationCode</w:t>
+      </w:r>
+      <w:proofErr w:type="spellEnd"/>
+      <w:r>
+        <w:rPr>
+          <w:rFonts w:ascii="Consolas" w:hAnsi="Consolas"/>
+          <w:sz w:val="24"/>
+          <w:szCs w:val="24"/>
+        </w:rPr>
+        <w:t>": "",</w:t>
+      </w:r>
+    </w:p>
+    <w:p>
+      <w:pPr>
+        <w:rPr>
+          <w:rFonts w:ascii="Consolas" w:hAnsi="Consolas"/>
+          <w:sz w:val="24"/>
+          <w:szCs w:val="24"/>
+        </w:rPr>
+      </w:pPr>
+      <w:r>
+        <w:rPr>
+          <w:rFonts w:ascii="Consolas" w:hAnsi="Consolas"/>
+          <w:sz w:val="24"/>
+          <w:szCs w:val="24"/>
+        </w:rPr>
+        <w:tab/>
+        <w:t>"</w:t>
+      </w:r>
+      <w:proofErr w:type="spellStart"/>
+      <w:r>
+        <w:rPr>
+          <w:rFonts w:ascii="Consolas" w:hAnsi="Consolas"/>
+          <w:sz w:val="24"/>
+          <w:szCs w:val="24"/>
+        </w:rPr>
+        <w:t>creation</w:t>
+      </w:r>
+      <w:r>
+        <w:rPr>
+          <w:rFonts w:ascii="Consolas" w:hAnsi="Consolas"/>
+          <w:sz w:val="24"/>
+          <w:szCs w:val="24"/>
+        </w:rPr>
+        <w:t>Timestamp</w:t>
+      </w:r>
+      <w:proofErr w:type="spellEnd"/>
+      <w:r>
+        <w:rPr>
+          <w:rFonts w:ascii="Consolas" w:hAnsi="Consolas"/>
+          <w:sz w:val="24"/>
+          <w:szCs w:val="24"/>
+        </w:rPr>
+        <w:t>": 1621147065,</w:t>
       </w:r>
     </w:p>
     <w:p>
@@ -1357,43 +1736,97 @@
         </w:rPr>
         <w:lastRenderedPageBreak/>
         <w:tab/>
-        <w:t>"usermode": "User",</w:t>
-      </w:r>
-    </w:p>
-    <w:p>
-      <w:pPr>
-        <w:rPr>
-          <w:rFonts w:ascii="Consolas" w:hAnsi="Consolas"/>
-          <w:sz w:val="24"/>
-          <w:szCs w:val="24"/>
-        </w:rPr>
-      </w:pPr>
-      <w:r>
-        <w:rPr>
-          <w:rFonts w:ascii="Consolas" w:hAnsi="Consolas"/>
-          <w:sz w:val="24"/>
-          <w:szCs w:val="24"/>
-        </w:rPr>
-        <w:tab/>
-        <w:t>"associatedVenue": "",</w:t>
-      </w:r>
-    </w:p>
-    <w:p>
-      <w:pPr>
-        <w:rPr>
-          <w:rFonts w:ascii="Consolas" w:hAnsi="Consolas"/>
-          <w:sz w:val="24"/>
-          <w:szCs w:val="24"/>
-        </w:rPr>
-      </w:pPr>
-      <w:r>
-        <w:rPr>
-          <w:rFonts w:ascii="Consolas" w:hAnsi="Consolas"/>
-          <w:sz w:val="24"/>
-          <w:szCs w:val="24"/>
-        </w:rPr>
-        <w:tab/>
-        <w:t>"checkInHistory": [</w:t>
+        <w:t>"</w:t>
+      </w:r>
+      <w:proofErr w:type="spellStart"/>
+      <w:r>
+        <w:rPr>
+          <w:rFonts w:ascii="Consolas" w:hAnsi="Consolas"/>
+          <w:sz w:val="24"/>
+          <w:szCs w:val="24"/>
+        </w:rPr>
+        <w:t>usermode</w:t>
+      </w:r>
+      <w:proofErr w:type="spellEnd"/>
+      <w:r>
+        <w:rPr>
+          <w:rFonts w:ascii="Consolas" w:hAnsi="Consolas"/>
+          <w:sz w:val="24"/>
+          <w:szCs w:val="24"/>
+        </w:rPr>
+        <w:t>": "User",</w:t>
+      </w:r>
+    </w:p>
+    <w:p>
+      <w:pPr>
+        <w:rPr>
+          <w:rFonts w:ascii="Consolas" w:hAnsi="Consolas"/>
+          <w:sz w:val="24"/>
+          <w:szCs w:val="24"/>
+        </w:rPr>
+      </w:pPr>
+      <w:r>
+        <w:rPr>
+          <w:rFonts w:ascii="Consolas" w:hAnsi="Consolas"/>
+          <w:sz w:val="24"/>
+          <w:szCs w:val="24"/>
+        </w:rPr>
+        <w:tab/>
+        <w:t>"</w:t>
+      </w:r>
+      <w:proofErr w:type="spellStart"/>
+      <w:r>
+        <w:rPr>
+          <w:rFonts w:ascii="Consolas" w:hAnsi="Consolas"/>
+          <w:sz w:val="24"/>
+          <w:szCs w:val="24"/>
+        </w:rPr>
+        <w:t>associatedVenue</w:t>
+      </w:r>
+      <w:proofErr w:type="spellEnd"/>
+      <w:r>
+        <w:rPr>
+          <w:rFonts w:ascii="Consolas" w:hAnsi="Consolas"/>
+          <w:sz w:val="24"/>
+          <w:szCs w:val="24"/>
+        </w:rPr>
+        <w:t>": "",</w:t>
+      </w:r>
+    </w:p>
+    <w:p>
+      <w:pPr>
+        <w:rPr>
+          <w:rFonts w:ascii="Consolas" w:hAnsi="Consolas"/>
+          <w:sz w:val="24"/>
+          <w:szCs w:val="24"/>
+        </w:rPr>
+      </w:pPr>
+      <w:r>
+        <w:rPr>
+          <w:rFonts w:ascii="Consolas" w:hAnsi="Consolas"/>
+          <w:sz w:val="24"/>
+          <w:szCs w:val="24"/>
+        </w:rPr>
+        <w:tab/>
+        <w:t>"</w:t>
+      </w:r>
+      <w:proofErr w:type="spellStart"/>
+      <w:r>
+        <w:rPr>
+          <w:rFonts w:ascii="Consolas" w:hAnsi="Consolas"/>
+          <w:sz w:val="24"/>
+          <w:szCs w:val="24"/>
+        </w:rPr>
+        <w:t>checkInHistory</w:t>
+      </w:r>
+      <w:proofErr w:type="spellEnd"/>
+      <w:r>
+        <w:rPr>
+          <w:rFonts w:ascii="Consolas" w:hAnsi="Consolas"/>
+          <w:sz w:val="24"/>
+          <w:szCs w:val="24"/>
+        </w:rPr>
+        <w:t>": [</w:t>
       </w:r>
     </w:p>
     <w:p>
@@ -1453,41 +1886,77 @@
           <w:szCs w:val="24"/>
         </w:rPr>
         <w:tab/>
-        <w:t>"checkInCode": "abcd1234",</w:t>
-      </w:r>
-    </w:p>
-    <w:p>
-      <w:pPr>
-        <w:rPr>
-          <w:rFonts w:ascii="Consolas" w:hAnsi="Consolas"/>
-          <w:sz w:val="24"/>
-          <w:szCs w:val="24"/>
-        </w:rPr>
-      </w:pPr>
-      <w:r>
-        <w:rPr>
-          <w:rFonts w:ascii="Consolas" w:hAnsi="Consolas"/>
-          <w:sz w:val="24"/>
-          <w:szCs w:val="24"/>
-        </w:rPr>
-        <w:tab/>
-      </w:r>
-      <w:r>
-        <w:rPr>
-          <w:rFonts w:ascii="Consolas" w:hAnsi="Consolas"/>
-          <w:sz w:val="24"/>
-          <w:szCs w:val="24"/>
-        </w:rPr>
-        <w:tab/>
-      </w:r>
-      <w:r>
-        <w:rPr>
-          <w:rFonts w:ascii="Consolas" w:hAnsi="Consolas"/>
-          <w:sz w:val="24"/>
-          <w:szCs w:val="24"/>
-        </w:rPr>
-        <w:tab/>
-        <w:t>"venueID": "VID#ABYZ0189",</w:t>
+        <w:t>"</w:t>
+      </w:r>
+      <w:proofErr w:type="spellStart"/>
+      <w:r>
+        <w:rPr>
+          <w:rFonts w:ascii="Consolas" w:hAnsi="Consolas"/>
+          <w:sz w:val="24"/>
+          <w:szCs w:val="24"/>
+        </w:rPr>
+        <w:t>checkInCode</w:t>
+      </w:r>
+      <w:proofErr w:type="spellEnd"/>
+      <w:r>
+        <w:rPr>
+          <w:rFonts w:ascii="Consolas" w:hAnsi="Consolas"/>
+          <w:sz w:val="24"/>
+          <w:szCs w:val="24"/>
+        </w:rPr>
+        <w:t>": "abcd1234",</w:t>
+      </w:r>
+    </w:p>
+    <w:p>
+      <w:pPr>
+        <w:rPr>
+          <w:rFonts w:ascii="Consolas" w:hAnsi="Consolas"/>
+          <w:sz w:val="24"/>
+          <w:szCs w:val="24"/>
+        </w:rPr>
+      </w:pPr>
+      <w:r>
+        <w:rPr>
+          <w:rFonts w:ascii="Consolas" w:hAnsi="Consolas"/>
+          <w:sz w:val="24"/>
+          <w:szCs w:val="24"/>
+        </w:rPr>
+        <w:tab/>
+      </w:r>
+      <w:r>
+        <w:rPr>
+          <w:rFonts w:ascii="Consolas" w:hAnsi="Consolas"/>
+          <w:sz w:val="24"/>
+          <w:szCs w:val="24"/>
+        </w:rPr>
+        <w:tab/>
+      </w:r>
+      <w:r>
+        <w:rPr>
+          <w:rFonts w:ascii="Consolas" w:hAnsi="Consolas"/>
+          <w:sz w:val="24"/>
+          <w:szCs w:val="24"/>
+        </w:rPr>
+        <w:tab/>
+        <w:t>"</w:t>
+      </w:r>
+      <w:proofErr w:type="spellStart"/>
+      <w:r>
+        <w:rPr>
+          <w:rFonts w:ascii="Consolas" w:hAnsi="Consolas"/>
+          <w:sz w:val="24"/>
+          <w:szCs w:val="24"/>
+        </w:rPr>
+        <w:t>venueID</w:t>
+      </w:r>
+      <w:proofErr w:type="spellEnd"/>
+      <w:r>
+        <w:rPr>
+          <w:rFonts w:ascii="Consolas" w:hAnsi="Consolas"/>
+          <w:sz w:val="24"/>
+          <w:szCs w:val="24"/>
+        </w:rPr>
+        <w:t>": "VID#ABYZ0189",</w:t>
       </w:r>
     </w:p>
     <w:p>
@@ -1617,7 +2086,25 @@
           <w:szCs w:val="24"/>
         </w:rPr>
         <w:tab/>
-        <w:t>"hotspotTimeline": [</w:t>
+        <w:t>"</w:t>
+      </w:r>
+      <w:proofErr w:type="spellStart"/>
+      <w:r>
+        <w:rPr>
+          <w:rFonts w:ascii="Consolas" w:hAnsi="Consolas"/>
+          <w:sz w:val="24"/>
+          <w:szCs w:val="24"/>
+        </w:rPr>
+        <w:t>hotspotTimeline</w:t>
+      </w:r>
+      <w:proofErr w:type="spellEnd"/>
+      <w:r>
+        <w:rPr>
+          <w:rFonts w:ascii="Consolas" w:hAnsi="Consolas"/>
+          <w:sz w:val="24"/>
+          <w:szCs w:val="24"/>
+        </w:rPr>
+        <w:t>": [</w:t>
       </w:r>
     </w:p>
     <w:p>
@@ -1661,7 +2148,24 @@
           <w:szCs w:val="24"/>
         </w:rPr>
         <w:tab/>
-        <w:t>recentlyBeenToHotspot: false</w:t>
+      </w:r>
+      <w:proofErr w:type="spellStart"/>
+      <w:r>
+        <w:rPr>
+          <w:rFonts w:ascii="Consolas" w:hAnsi="Consolas"/>
+          <w:sz w:val="24"/>
+          <w:szCs w:val="24"/>
+        </w:rPr>
+        <w:t>recentlyBeenToHotspot</w:t>
+      </w:r>
+      <w:proofErr w:type="spellEnd"/>
+      <w:r>
+        <w:rPr>
+          <w:rFonts w:ascii="Consolas" w:hAnsi="Consolas"/>
+          <w:sz w:val="24"/>
+          <w:szCs w:val="24"/>
+        </w:rPr>
+        <w:t>: false</w:t>
       </w:r>
     </w:p>
     <w:p>
@@ -1751,7 +2255,25 @@
           <w:szCs w:val="24"/>
         </w:rPr>
         <w:tab/>
-        <w:t>"venueID": "VID#ABYZ0189",</w:t>
+        <w:t>"</w:t>
+      </w:r>
+      <w:proofErr w:type="spellStart"/>
+      <w:r>
+        <w:rPr>
+          <w:rFonts w:ascii="Consolas" w:hAnsi="Consolas"/>
+          <w:sz w:val="24"/>
+          <w:szCs w:val="24"/>
+        </w:rPr>
+        <w:t>venueID</w:t>
+      </w:r>
+      <w:proofErr w:type="spellEnd"/>
+      <w:r>
+        <w:rPr>
+          <w:rFonts w:ascii="Consolas" w:hAnsi="Consolas"/>
+          <w:sz w:val="24"/>
+          <w:szCs w:val="24"/>
+        </w:rPr>
+        <w:t>": "VID#ABYZ0189",</w:t>
       </w:r>
     </w:p>
     <w:p>
@@ -1787,7 +2309,25 @@
           <w:szCs w:val="24"/>
         </w:rPr>
         <w:tab/>
-        <w:t>"phoneNumber": 0123456789,</w:t>
+        <w:t>"</w:t>
+      </w:r>
+      <w:proofErr w:type="spellStart"/>
+      <w:r>
+        <w:rPr>
+          <w:rFonts w:ascii="Consolas" w:hAnsi="Consolas"/>
+          <w:sz w:val="24"/>
+          <w:szCs w:val="24"/>
+        </w:rPr>
+        <w:t>phoneNumber</w:t>
+      </w:r>
+      <w:proofErr w:type="spellEnd"/>
+      <w:r>
+        <w:rPr>
+          <w:rFonts w:ascii="Consolas" w:hAnsi="Consolas"/>
+          <w:sz w:val="24"/>
+          <w:szCs w:val="24"/>
+        </w:rPr>
+        <w:t>": 0123456789,</w:t>
       </w:r>
     </w:p>
     <w:p>
@@ -1942,23 +2482,7 @@
           <w:sz w:val="24"/>
           <w:szCs w:val="24"/>
         </w:rPr>
-        <w:t>longitude</w:t>
-      </w:r>
-      <w:r>
-        <w:rPr>
-          <w:rFonts w:ascii="Consolas" w:hAnsi="Consolas"/>
-          <w:sz w:val="24"/>
-          <w:szCs w:val="24"/>
-        </w:rPr>
-        <w:t xml:space="preserve">": </w:t>
-      </w:r>
-      <w:r>
-        <w:rPr>
-          <w:rFonts w:ascii="Consolas" w:hAnsi="Consolas"/>
-          <w:sz w:val="24"/>
-          <w:szCs w:val="24"/>
-        </w:rPr>
-        <w:t>116.6863</w:t>
+        <w:t>longitude": 116.6863</w:t>
       </w:r>
       <w:r>
         <w:rPr>
@@ -1992,15 +2516,7 @@
           <w:sz w:val="24"/>
           <w:szCs w:val="24"/>
         </w:rPr>
-        <w:t>radius</w:t>
-      </w:r>
-      <w:r>
-        <w:rPr>
-          <w:rFonts w:ascii="Consolas" w:hAnsi="Consolas"/>
-          <w:sz w:val="24"/>
-          <w:szCs w:val="24"/>
-        </w:rPr>
-        <w:t xml:space="preserve">": </w:t>
+        <w:t xml:space="preserve">radius": </w:t>
       </w:r>
       <w:r>
         <w:rPr>
@@ -2010,8 +2526,6 @@
         </w:rPr>
         <w:t>100.0</w:t>
       </w:r>
-      <w:bookmarkStart w:id="0" w:name="_GoBack"/>
-      <w:bookmarkEnd w:id="0"/>
       <w:r>
         <w:rPr>
           <w:rFonts w:ascii="Consolas" w:hAnsi="Consolas"/>
@@ -2036,7 +2550,25 @@
           <w:szCs w:val="24"/>
         </w:rPr>
         <w:tab/>
-        <w:t>"createdBy": "UID#ABYZ0189",</w:t>
+        <w:t>"</w:t>
+      </w:r>
+      <w:proofErr w:type="spellStart"/>
+      <w:r>
+        <w:rPr>
+          <w:rFonts w:ascii="Consolas" w:hAnsi="Consolas"/>
+          <w:sz w:val="24"/>
+          <w:szCs w:val="24"/>
+        </w:rPr>
+        <w:t>createdBy</w:t>
+      </w:r>
+      <w:proofErr w:type="spellEnd"/>
+      <w:r>
+        <w:rPr>
+          <w:rFonts w:ascii="Consolas" w:hAnsi="Consolas"/>
+          <w:sz w:val="24"/>
+          <w:szCs w:val="24"/>
+        </w:rPr>
+        <w:t>": "UID#ABYZ0189",</w:t>
       </w:r>
     </w:p>
     <w:p>
@@ -2055,61 +2587,133 @@
         </w:rPr>
         <w:lastRenderedPageBreak/>
         <w:tab/>
-        <w:t>"creationTimestamp": 1621147065,</w:t>
-      </w:r>
-    </w:p>
-    <w:p>
-      <w:pPr>
-        <w:rPr>
-          <w:rFonts w:ascii="Consolas" w:hAnsi="Consolas"/>
-          <w:sz w:val="24"/>
-          <w:szCs w:val="24"/>
-        </w:rPr>
-      </w:pPr>
-      <w:r>
-        <w:rPr>
-          <w:rFonts w:ascii="Consolas" w:hAnsi="Consolas"/>
-          <w:sz w:val="24"/>
-          <w:szCs w:val="24"/>
-        </w:rPr>
-        <w:tab/>
-        <w:t>"updateTimestamp": 1621147065,</w:t>
-      </w:r>
-    </w:p>
-    <w:p>
-      <w:pPr>
-        <w:rPr>
-          <w:rFonts w:ascii="Consolas" w:hAnsi="Consolas"/>
-          <w:sz w:val="24"/>
-          <w:szCs w:val="24"/>
-        </w:rPr>
-      </w:pPr>
-      <w:r>
-        <w:rPr>
-          <w:rFonts w:ascii="Consolas" w:hAnsi="Consolas"/>
-          <w:sz w:val="24"/>
-          <w:szCs w:val="24"/>
-        </w:rPr>
-        <w:tab/>
-        <w:t>"associatedManager": "UID#ABYZ0189",</w:t>
-      </w:r>
-    </w:p>
-    <w:p>
-      <w:pPr>
-        <w:rPr>
-          <w:rFonts w:ascii="Consolas" w:hAnsi="Consolas"/>
-          <w:sz w:val="24"/>
-          <w:szCs w:val="24"/>
-        </w:rPr>
-      </w:pPr>
-      <w:r>
-        <w:rPr>
-          <w:rFonts w:ascii="Consolas" w:hAnsi="Consolas"/>
-          <w:sz w:val="24"/>
-          <w:szCs w:val="24"/>
-        </w:rPr>
-        <w:tab/>
-        <w:t>"checkInHistory": [</w:t>
+        <w:t>"</w:t>
+      </w:r>
+      <w:proofErr w:type="spellStart"/>
+      <w:r>
+        <w:rPr>
+          <w:rFonts w:ascii="Consolas" w:hAnsi="Consolas"/>
+          <w:sz w:val="24"/>
+          <w:szCs w:val="24"/>
+        </w:rPr>
+        <w:t>creationTimestamp</w:t>
+      </w:r>
+      <w:proofErr w:type="spellEnd"/>
+      <w:r>
+        <w:rPr>
+          <w:rFonts w:ascii="Consolas" w:hAnsi="Consolas"/>
+          <w:sz w:val="24"/>
+          <w:szCs w:val="24"/>
+        </w:rPr>
+        <w:t>": 1621147065,</w:t>
+      </w:r>
+    </w:p>
+    <w:p>
+      <w:pPr>
+        <w:rPr>
+          <w:rFonts w:ascii="Consolas" w:hAnsi="Consolas"/>
+          <w:sz w:val="24"/>
+          <w:szCs w:val="24"/>
+        </w:rPr>
+      </w:pPr>
+      <w:r>
+        <w:rPr>
+          <w:rFonts w:ascii="Consolas" w:hAnsi="Consolas"/>
+          <w:sz w:val="24"/>
+          <w:szCs w:val="24"/>
+        </w:rPr>
+        <w:tab/>
+        <w:t>"</w:t>
+      </w:r>
+      <w:proofErr w:type="spellStart"/>
+      <w:r>
+        <w:rPr>
+          <w:rFonts w:ascii="Consolas" w:hAnsi="Consolas"/>
+          <w:sz w:val="24"/>
+          <w:szCs w:val="24"/>
+        </w:rPr>
+        <w:t>updateTimestamp</w:t>
+      </w:r>
+      <w:proofErr w:type="spellEnd"/>
+      <w:r>
+        <w:rPr>
+          <w:rFonts w:ascii="Consolas" w:hAnsi="Consolas"/>
+          <w:sz w:val="24"/>
+          <w:szCs w:val="24"/>
+        </w:rPr>
+        <w:t>": 1621147065,</w:t>
+      </w:r>
+    </w:p>
+    <w:p>
+      <w:pPr>
+        <w:rPr>
+          <w:rFonts w:ascii="Consolas" w:hAnsi="Consolas"/>
+          <w:sz w:val="24"/>
+          <w:szCs w:val="24"/>
+        </w:rPr>
+      </w:pPr>
+      <w:r>
+        <w:rPr>
+          <w:rFonts w:ascii="Consolas" w:hAnsi="Consolas"/>
+          <w:sz w:val="24"/>
+          <w:szCs w:val="24"/>
+        </w:rPr>
+        <w:tab/>
+        <w:t>"</w:t>
+      </w:r>
+      <w:proofErr w:type="spellStart"/>
+      <w:r>
+        <w:rPr>
+          <w:rFonts w:ascii="Consolas" w:hAnsi="Consolas"/>
+          <w:sz w:val="24"/>
+          <w:szCs w:val="24"/>
+        </w:rPr>
+        <w:t>associatedManager</w:t>
+      </w:r>
+      <w:proofErr w:type="spellEnd"/>
+      <w:r>
+        <w:rPr>
+          <w:rFonts w:ascii="Consolas" w:hAnsi="Consolas"/>
+          <w:sz w:val="24"/>
+          <w:szCs w:val="24"/>
+        </w:rPr>
+        <w:t>": "UID#ABYZ0189",</w:t>
+      </w:r>
+    </w:p>
+    <w:p>
+      <w:pPr>
+        <w:rPr>
+          <w:rFonts w:ascii="Consolas" w:hAnsi="Consolas"/>
+          <w:sz w:val="24"/>
+          <w:szCs w:val="24"/>
+        </w:rPr>
+      </w:pPr>
+      <w:r>
+        <w:rPr>
+          <w:rFonts w:ascii="Consolas" w:hAnsi="Consolas"/>
+          <w:sz w:val="24"/>
+          <w:szCs w:val="24"/>
+        </w:rPr>
+        <w:tab/>
+        <w:t>"</w:t>
+      </w:r>
+      <w:proofErr w:type="spellStart"/>
+      <w:r>
+        <w:rPr>
+          <w:rFonts w:ascii="Consolas" w:hAnsi="Consolas"/>
+          <w:sz w:val="24"/>
+          <w:szCs w:val="24"/>
+        </w:rPr>
+        <w:t>checkInHistory</w:t>
+      </w:r>
+      <w:proofErr w:type="spellEnd"/>
+      <w:r>
+        <w:rPr>
+          <w:rFonts w:ascii="Consolas" w:hAnsi="Consolas"/>
+          <w:sz w:val="24"/>
+          <w:szCs w:val="24"/>
+        </w:rPr>
+        <w:t>": [</w:t>
       </w:r>
     </w:p>
     <w:p>
@@ -2169,41 +2773,77 @@
           <w:szCs w:val="24"/>
         </w:rPr>
         <w:tab/>
-        <w:t>"checkInCode": "abcd1234",</w:t>
-      </w:r>
-    </w:p>
-    <w:p>
-      <w:pPr>
-        <w:rPr>
-          <w:rFonts w:ascii="Consolas" w:hAnsi="Consolas"/>
-          <w:sz w:val="24"/>
-          <w:szCs w:val="24"/>
-        </w:rPr>
-      </w:pPr>
-      <w:r>
-        <w:rPr>
-          <w:rFonts w:ascii="Consolas" w:hAnsi="Consolas"/>
-          <w:sz w:val="24"/>
-          <w:szCs w:val="24"/>
-        </w:rPr>
-        <w:tab/>
-      </w:r>
-      <w:r>
-        <w:rPr>
-          <w:rFonts w:ascii="Consolas" w:hAnsi="Consolas"/>
-          <w:sz w:val="24"/>
-          <w:szCs w:val="24"/>
-        </w:rPr>
-        <w:tab/>
-      </w:r>
-      <w:r>
-        <w:rPr>
-          <w:rFonts w:ascii="Consolas" w:hAnsi="Consolas"/>
-          <w:sz w:val="24"/>
-          <w:szCs w:val="24"/>
-        </w:rPr>
-        <w:tab/>
-        <w:t>"userID": "VID#ABYZ0189",</w:t>
+        <w:t>"</w:t>
+      </w:r>
+      <w:proofErr w:type="spellStart"/>
+      <w:r>
+        <w:rPr>
+          <w:rFonts w:ascii="Consolas" w:hAnsi="Consolas"/>
+          <w:sz w:val="24"/>
+          <w:szCs w:val="24"/>
+        </w:rPr>
+        <w:t>checkInCode</w:t>
+      </w:r>
+      <w:proofErr w:type="spellEnd"/>
+      <w:r>
+        <w:rPr>
+          <w:rFonts w:ascii="Consolas" w:hAnsi="Consolas"/>
+          <w:sz w:val="24"/>
+          <w:szCs w:val="24"/>
+        </w:rPr>
+        <w:t>": "abcd1234",</w:t>
+      </w:r>
+    </w:p>
+    <w:p>
+      <w:pPr>
+        <w:rPr>
+          <w:rFonts w:ascii="Consolas" w:hAnsi="Consolas"/>
+          <w:sz w:val="24"/>
+          <w:szCs w:val="24"/>
+        </w:rPr>
+      </w:pPr>
+      <w:r>
+        <w:rPr>
+          <w:rFonts w:ascii="Consolas" w:hAnsi="Consolas"/>
+          <w:sz w:val="24"/>
+          <w:szCs w:val="24"/>
+        </w:rPr>
+        <w:tab/>
+      </w:r>
+      <w:r>
+        <w:rPr>
+          <w:rFonts w:ascii="Consolas" w:hAnsi="Consolas"/>
+          <w:sz w:val="24"/>
+          <w:szCs w:val="24"/>
+        </w:rPr>
+        <w:tab/>
+      </w:r>
+      <w:r>
+        <w:rPr>
+          <w:rFonts w:ascii="Consolas" w:hAnsi="Consolas"/>
+          <w:sz w:val="24"/>
+          <w:szCs w:val="24"/>
+        </w:rPr>
+        <w:tab/>
+        <w:t>"</w:t>
+      </w:r>
+      <w:proofErr w:type="spellStart"/>
+      <w:r>
+        <w:rPr>
+          <w:rFonts w:ascii="Consolas" w:hAnsi="Consolas"/>
+          <w:sz w:val="24"/>
+          <w:szCs w:val="24"/>
+        </w:rPr>
+        <w:t>userID</w:t>
+      </w:r>
+      <w:proofErr w:type="spellEnd"/>
+      <w:r>
+        <w:rPr>
+          <w:rFonts w:ascii="Consolas" w:hAnsi="Consolas"/>
+          <w:sz w:val="24"/>
+          <w:szCs w:val="24"/>
+        </w:rPr>
+        <w:t>": "VID#ABYZ0189",</w:t>
       </w:r>
     </w:p>
     <w:p>
@@ -2271,7 +2911,25 @@
           <w:szCs w:val="24"/>
         </w:rPr>
         <w:tab/>
-        <w:t>"recentlyBeenToHotspot": false</w:t>
+        <w:t>"</w:t>
+      </w:r>
+      <w:proofErr w:type="spellStart"/>
+      <w:r>
+        <w:rPr>
+          <w:rFonts w:ascii="Consolas" w:hAnsi="Consolas"/>
+          <w:sz w:val="24"/>
+          <w:szCs w:val="24"/>
+        </w:rPr>
+        <w:t>recentlyBeenToHotspot</w:t>
+      </w:r>
+      <w:proofErr w:type="spellEnd"/>
+      <w:r>
+        <w:rPr>
+          <w:rFonts w:ascii="Consolas" w:hAnsi="Consolas"/>
+          <w:sz w:val="24"/>
+          <w:szCs w:val="24"/>
+        </w:rPr>
+        <w:t>": false</w:t>
       </w:r>
     </w:p>
     <w:p>
@@ -2333,7 +2991,25 @@
           <w:szCs w:val="24"/>
         </w:rPr>
         <w:tab/>
-        <w:t>"hotspotTimeline": [</w:t>
+        <w:t>"</w:t>
+      </w:r>
+      <w:proofErr w:type="spellStart"/>
+      <w:r>
+        <w:rPr>
+          <w:rFonts w:ascii="Consolas" w:hAnsi="Consolas"/>
+          <w:sz w:val="24"/>
+          <w:szCs w:val="24"/>
+        </w:rPr>
+        <w:t>hotspotTimeline</w:t>
+      </w:r>
+      <w:proofErr w:type="spellEnd"/>
+      <w:r>
+        <w:rPr>
+          <w:rFonts w:ascii="Consolas" w:hAnsi="Consolas"/>
+          <w:sz w:val="24"/>
+          <w:szCs w:val="24"/>
+        </w:rPr>
+        <w:t>": [</w:t>
       </w:r>
     </w:p>
     <w:p>
@@ -2369,7 +3045,25 @@
           <w:szCs w:val="24"/>
         </w:rPr>
         <w:tab/>
-        <w:t>"isHotspot": false</w:t>
+        <w:t>"</w:t>
+      </w:r>
+      <w:proofErr w:type="spellStart"/>
+      <w:r>
+        <w:rPr>
+          <w:rFonts w:ascii="Consolas" w:hAnsi="Consolas"/>
+          <w:sz w:val="24"/>
+          <w:szCs w:val="24"/>
+        </w:rPr>
+        <w:t>isHotspot</w:t>
+      </w:r>
+      <w:proofErr w:type="spellEnd"/>
+      <w:r>
+        <w:rPr>
+          <w:rFonts w:ascii="Consolas" w:hAnsi="Consolas"/>
+          <w:sz w:val="24"/>
+          <w:szCs w:val="24"/>
+        </w:rPr>
+        <w:t>": false</w:t>
       </w:r>
     </w:p>
     <w:p>

</xml_diff>

<commit_message>
axios + frontend UI login
</commit_message>
<xml_diff>
--- a/docs/data_plan.docx
+++ b/docs/data_plan.docx
@@ -59,13 +59,8 @@
             <w:tcW w:w="1760" w:type="dxa"/>
           </w:tcPr>
           <w:p>
-            <w:proofErr w:type="spellStart"/>
-            <w:r>
-              <w:t>Req</w:t>
-            </w:r>
-            <w:proofErr w:type="spellEnd"/>
-            <w:r>
-              <w:t xml:space="preserve"> | </w:t>
+            <w:r>
+              <w:t xml:space="preserve">Req | </w:t>
             </w:r>
             <w:r>
               <w:t>Res</w:t>
@@ -88,15 +83,7 @@
           </w:p>
           <w:p>
             <w:r>
-              <w:t>/</w:t>
-            </w:r>
-            <w:proofErr w:type="spellStart"/>
-            <w:r>
-              <w:t>Auth</w:t>
-            </w:r>
-            <w:proofErr w:type="spellEnd"/>
-            <w:r>
-              <w:t>/Login</w:t>
+              <w:t>/Auth/Login</w:t>
             </w:r>
           </w:p>
         </w:tc>
@@ -149,21 +136,8 @@
           </w:p>
           <w:p>
             <w:r>
-              <w:t>/</w:t>
-            </w:r>
-            <w:proofErr w:type="spellStart"/>
-            <w:r>
-              <w:t>Auth</w:t>
-            </w:r>
-            <w:proofErr w:type="spellEnd"/>
-            <w:r>
-              <w:t>/</w:t>
-            </w:r>
-            <w:proofErr w:type="spellStart"/>
-            <w:r>
-              <w:t>SignUp</w:t>
-            </w:r>
-            <w:proofErr w:type="spellEnd"/>
+              <w:t>/Auth/SignUp</w:t>
+            </w:r>
           </w:p>
         </w:tc>
         <w:tc>
@@ -207,36 +181,14 @@
           </w:tcPr>
           <w:p>
             <w:r>
-              <w:t>POST</w:t>
-            </w:r>
-          </w:p>
-          <w:p>
-            <w:r>
-              <w:t>/</w:t>
-            </w:r>
-            <w:proofErr w:type="spellStart"/>
-            <w:r>
-              <w:t>Auth</w:t>
-            </w:r>
-            <w:proofErr w:type="spellEnd"/>
-            <w:r>
-              <w:t>/</w:t>
-            </w:r>
-            <w:proofErr w:type="spellStart"/>
-            <w:r>
-              <w:t>Logout?sessionID</w:t>
-            </w:r>
-            <w:proofErr w:type="spellEnd"/>
-            <w:r>
-              <w:t>={_</w:t>
-            </w:r>
-            <w:proofErr w:type="spellStart"/>
-            <w:r>
-              <w:t>sessionID</w:t>
-            </w:r>
-            <w:proofErr w:type="spellEnd"/>
-            <w:r>
-              <w:t>}</w:t>
+              <w:t>GET</w:t>
+            </w:r>
+            <w:bookmarkStart w:id="0" w:name="_GoBack"/>
+            <w:bookmarkEnd w:id="0"/>
+          </w:p>
+          <w:p>
+            <w:r>
+              <w:t>/Auth/Logout?sessionID={_sessionID}</w:t>
             </w:r>
           </w:p>
         </w:tc>
@@ -294,7 +246,6 @@
             <w:r>
               <w:t>/</w:t>
             </w:r>
-            <w:proofErr w:type="spellStart"/>
             <w:r>
               <w:t>Get</w:t>
             </w:r>
@@ -302,19 +253,7 @@
               <w:t>User</w:t>
             </w:r>
             <w:r>
-              <w:t>?userID</w:t>
-            </w:r>
-            <w:proofErr w:type="spellEnd"/>
-            <w:r>
-              <w:t>={_</w:t>
-            </w:r>
-            <w:proofErr w:type="spellStart"/>
-            <w:r>
-              <w:t>userID</w:t>
-            </w:r>
-            <w:proofErr w:type="spellEnd"/>
-            <w:r>
-              <w:t>}</w:t>
+              <w:t>?userID={_userID}</w:t>
             </w:r>
           </w:p>
         </w:tc>
@@ -381,7 +320,6 @@
             <w:r>
               <w:t>/</w:t>
             </w:r>
-            <w:proofErr w:type="spellStart"/>
             <w:r>
               <w:t>Update</w:t>
             </w:r>
@@ -389,19 +327,7 @@
               <w:t>User</w:t>
             </w:r>
             <w:r>
-              <w:t>?userID</w:t>
-            </w:r>
-            <w:proofErr w:type="spellEnd"/>
-            <w:r>
-              <w:t>={_</w:t>
-            </w:r>
-            <w:proofErr w:type="spellStart"/>
-            <w:r>
-              <w:t>userID</w:t>
-            </w:r>
-            <w:proofErr w:type="spellEnd"/>
-            <w:r>
-              <w:t>}</w:t>
+              <w:t>?userID={_userID}</w:t>
             </w:r>
           </w:p>
         </w:tc>
@@ -454,23 +380,7 @@
               <w:t>/Action</w:t>
             </w:r>
             <w:r>
-              <w:t>/</w:t>
-            </w:r>
-            <w:proofErr w:type="spellStart"/>
-            <w:r>
-              <w:t>GetVenueObject?venueID</w:t>
-            </w:r>
-            <w:proofErr w:type="spellEnd"/>
-            <w:r>
-              <w:t>={_</w:t>
-            </w:r>
-            <w:proofErr w:type="spellStart"/>
-            <w:r>
-              <w:t>venueID</w:t>
-            </w:r>
-            <w:proofErr w:type="spellEnd"/>
-            <w:r>
-              <w:t>}</w:t>
+              <w:t>/GetVenueObject?venueID={_venueID}</w:t>
             </w:r>
           </w:p>
         </w:tc>
@@ -522,21 +432,8 @@
             <w:r>
               <w:t>/Action/</w:t>
             </w:r>
-            <w:proofErr w:type="spellStart"/>
-            <w:r>
-              <w:t>UpdateVenueObject?venueID</w:t>
-            </w:r>
-            <w:proofErr w:type="spellEnd"/>
-            <w:r>
-              <w:t>={_</w:t>
-            </w:r>
-            <w:proofErr w:type="spellStart"/>
-            <w:r>
-              <w:t>venueID</w:t>
-            </w:r>
-            <w:proofErr w:type="spellEnd"/>
-            <w:r>
-              <w:t>}</w:t>
+            <w:r>
+              <w:t>UpdateVenueObject?venueID={_venueID}</w:t>
             </w:r>
           </w:p>
         </w:tc>
@@ -590,13 +487,8 @@
               <w:t>/Action</w:t>
             </w:r>
             <w:r>
-              <w:t>/</w:t>
-            </w:r>
-            <w:proofErr w:type="spellStart"/>
-            <w:r>
-              <w:t>GetCurrentHotspots</w:t>
-            </w:r>
-            <w:proofErr w:type="spellEnd"/>
+              <w:t>/GetCurrentHotspots</w:t>
+            </w:r>
           </w:p>
         </w:tc>
         <w:tc>
@@ -651,23 +543,7 @@
               <w:t>/Action</w:t>
             </w:r>
             <w:r>
-              <w:t>/</w:t>
-            </w:r>
-            <w:proofErr w:type="spellStart"/>
-            <w:r>
-              <w:t>CheckIn?checkInCode</w:t>
-            </w:r>
-            <w:proofErr w:type="spellEnd"/>
-            <w:r>
-              <w:t>={_</w:t>
-            </w:r>
-            <w:proofErr w:type="spellStart"/>
-            <w:r>
-              <w:t>checkInCode</w:t>
-            </w:r>
-            <w:proofErr w:type="spellEnd"/>
-            <w:r>
-              <w:t>}</w:t>
+              <w:t>/CheckIn?checkInCode={_checkInCode}</w:t>
             </w:r>
           </w:p>
         </w:tc>
@@ -720,13 +596,8 @@
               <w:t>/Action</w:t>
             </w:r>
             <w:r>
-              <w:t>/</w:t>
-            </w:r>
-            <w:proofErr w:type="spellStart"/>
-            <w:r>
-              <w:t>GetUsersDigest</w:t>
-            </w:r>
-            <w:proofErr w:type="spellEnd"/>
+              <w:t>/GetUsersDigest</w:t>
+            </w:r>
           </w:p>
         </w:tc>
         <w:tc>
@@ -778,13 +649,8 @@
               <w:t>/Action</w:t>
             </w:r>
             <w:r>
-              <w:t>/</w:t>
-            </w:r>
-            <w:proofErr w:type="spellStart"/>
-            <w:r>
-              <w:t>GetVenuesDigest</w:t>
-            </w:r>
-            <w:proofErr w:type="spellEnd"/>
+              <w:t>/GetVenuesDigest</w:t>
+            </w:r>
           </w:p>
         </w:tc>
         <w:tc>
@@ -836,23 +702,7 @@
               <w:t>/Action</w:t>
             </w:r>
             <w:r>
-              <w:t>/</w:t>
-            </w:r>
-            <w:proofErr w:type="spellStart"/>
-            <w:r>
-              <w:t>CreateRegistrationCode?usermode</w:t>
-            </w:r>
-            <w:proofErr w:type="spellEnd"/>
-            <w:r>
-              <w:t>={_</w:t>
-            </w:r>
-            <w:proofErr w:type="spellStart"/>
-            <w:r>
-              <w:t>usermode</w:t>
-            </w:r>
-            <w:proofErr w:type="spellEnd"/>
-            <w:r>
-              <w:t>}</w:t>
+              <w:t>/CreateRegistrationCode?usermode={_usermode}</w:t>
             </w:r>
           </w:p>
         </w:tc>
@@ -877,15 +727,7 @@
               </w:pBdr>
             </w:pPr>
             <w:r>
-              <w:t xml:space="preserve">Requested </w:t>
-            </w:r>
-            <w:proofErr w:type="spellStart"/>
-            <w:r>
-              <w:t>usermode</w:t>
-            </w:r>
-            <w:proofErr w:type="spellEnd"/>
-            <w:r>
-              <w:t>, JWT token</w:t>
+              <w:t>Requested usermode, JWT token</w:t>
             </w:r>
           </w:p>
           <w:p>
@@ -913,13 +755,8 @@
               <w:t>/Action</w:t>
             </w:r>
             <w:r>
-              <w:t>/</w:t>
-            </w:r>
-            <w:proofErr w:type="spellStart"/>
-            <w:r>
-              <w:t>GetRegistrationCodes</w:t>
-            </w:r>
-            <w:proofErr w:type="spellEnd"/>
+              <w:t>/GetRegistrationCodes</w:t>
+            </w:r>
           </w:p>
         </w:tc>
         <w:tc>
@@ -971,23 +808,7 @@
               <w:t>/Action</w:t>
             </w:r>
             <w:r>
-              <w:t>/</w:t>
-            </w:r>
-            <w:proofErr w:type="spellStart"/>
-            <w:r>
-              <w:t>UpdateRegistrationCode?objectID</w:t>
-            </w:r>
-            <w:proofErr w:type="spellEnd"/>
-            <w:r>
-              <w:t>={_</w:t>
-            </w:r>
-            <w:proofErr w:type="spellStart"/>
-            <w:r>
-              <w:t>objectID</w:t>
-            </w:r>
-            <w:proofErr w:type="spellEnd"/>
-            <w:r>
-              <w:t>}</w:t>
+              <w:t>/UpdateRegistrationCode?objectID={_objectID}</w:t>
             </w:r>
           </w:p>
         </w:tc>
@@ -1040,23 +861,7 @@
               <w:t>/Action</w:t>
             </w:r>
             <w:r>
-              <w:t>/</w:t>
-            </w:r>
-            <w:proofErr w:type="spellStart"/>
-            <w:r>
-              <w:t>GetUserCheckInHistory?userID</w:t>
-            </w:r>
-            <w:proofErr w:type="spellEnd"/>
-            <w:r>
-              <w:t>={_</w:t>
-            </w:r>
-            <w:proofErr w:type="spellStart"/>
-            <w:r>
-              <w:t>userID</w:t>
-            </w:r>
-            <w:proofErr w:type="spellEnd"/>
-            <w:r>
-              <w:t>}</w:t>
+              <w:t>/GetUserCheckInHistory?userID={_userID}</w:t>
             </w:r>
           </w:p>
         </w:tc>
@@ -1110,23 +915,7 @@
               <w:t>/Action</w:t>
             </w:r>
             <w:r>
-              <w:t>/</w:t>
-            </w:r>
-            <w:proofErr w:type="spellStart"/>
-            <w:r>
-              <w:t>GetVenueCheckInHistory?venueID</w:t>
-            </w:r>
-            <w:proofErr w:type="spellEnd"/>
-            <w:r>
-              <w:t>={_</w:t>
-            </w:r>
-            <w:proofErr w:type="spellStart"/>
-            <w:r>
-              <w:t>venueID</w:t>
-            </w:r>
-            <w:proofErr w:type="spellEnd"/>
-            <w:r>
-              <w:t>}</w:t>
+              <w:t>/GetVenueCheckInHistory?venueID={_venueID}</w:t>
             </w:r>
           </w:p>
         </w:tc>
@@ -1188,29 +977,13 @@
               <w:t>/Action</w:t>
             </w:r>
             <w:r>
-              <w:t>/</w:t>
-            </w:r>
-            <w:proofErr w:type="spellStart"/>
-            <w:r>
-              <w:t>GetUserHotspotTimeline?user</w:t>
-            </w:r>
-            <w:r>
-              <w:t>ID</w:t>
-            </w:r>
-            <w:proofErr w:type="spellEnd"/>
-            <w:r>
-              <w:t>={_</w:t>
-            </w:r>
-            <w:proofErr w:type="spellStart"/>
-            <w:r>
-              <w:t>user</w:t>
-            </w:r>
-            <w:r>
-              <w:t>ID</w:t>
-            </w:r>
-            <w:proofErr w:type="spellEnd"/>
-            <w:r>
-              <w:t>}</w:t>
+              <w:t>/GetUserHotspotTimeline?user</w:t>
+            </w:r>
+            <w:r>
+              <w:t>ID={_user</w:t>
+            </w:r>
+            <w:r>
+              <w:t>ID}</w:t>
             </w:r>
           </w:p>
         </w:tc>
@@ -1268,23 +1041,8 @@
             <w:r>
               <w:t>/Action/</w:t>
             </w:r>
-            <w:bookmarkStart w:id="0" w:name="_GoBack"/>
-            <w:bookmarkEnd w:id="0"/>
-            <w:proofErr w:type="spellStart"/>
-            <w:r>
-              <w:t>GetVenueHotspotTimeline?venueID</w:t>
-            </w:r>
-            <w:proofErr w:type="spellEnd"/>
-            <w:r>
-              <w:t>={_</w:t>
-            </w:r>
-            <w:proofErr w:type="spellStart"/>
-            <w:r>
-              <w:t>venueID</w:t>
-            </w:r>
-            <w:proofErr w:type="spellEnd"/>
-            <w:r>
-              <w:t>}</w:t>
+            <w:r>
+              <w:t>GetVenueHotspotTimeline?venueID={_venueID}</w:t>
             </w:r>
           </w:p>
         </w:tc>
@@ -1369,25 +1127,15 @@
           <w:szCs w:val="24"/>
         </w:rPr>
         <w:tab/>
-        <w:t>"</w:t>
-      </w:r>
-      <w:proofErr w:type="spellStart"/>
-      <w:r>
-        <w:rPr>
-          <w:rFonts w:ascii="Consolas" w:hAnsi="Consolas"/>
-          <w:sz w:val="24"/>
-          <w:szCs w:val="24"/>
-        </w:rPr>
-        <w:t>userID</w:t>
-      </w:r>
-      <w:proofErr w:type="spellEnd"/>
-      <w:r>
-        <w:rPr>
-          <w:rFonts w:ascii="Consolas" w:hAnsi="Consolas"/>
-          <w:sz w:val="24"/>
-          <w:szCs w:val="24"/>
-        </w:rPr>
-        <w:t>": "UID#ABYZ0189",</w:t>
+        <w:t>"userID" (UID#): "</w:t>
+      </w:r>
+      <w:r>
+        <w:rPr>
+          <w:rFonts w:ascii="Consolas" w:hAnsi="Consolas"/>
+          <w:sz w:val="24"/>
+          <w:szCs w:val="24"/>
+        </w:rPr>
+        <w:t>ABYZ0189",</w:t>
       </w:r>
     </w:p>
     <w:p>
@@ -1441,97 +1189,43 @@
           <w:szCs w:val="24"/>
         </w:rPr>
         <w:tab/>
-        <w:t>"</w:t>
-      </w:r>
-      <w:proofErr w:type="spellStart"/>
-      <w:r>
-        <w:rPr>
-          <w:rFonts w:ascii="Consolas" w:hAnsi="Consolas"/>
-          <w:sz w:val="24"/>
-          <w:szCs w:val="24"/>
-        </w:rPr>
-        <w:t>phoneNumber</w:t>
-      </w:r>
-      <w:proofErr w:type="spellEnd"/>
-      <w:r>
-        <w:rPr>
-          <w:rFonts w:ascii="Consolas" w:hAnsi="Consolas"/>
-          <w:sz w:val="24"/>
-          <w:szCs w:val="24"/>
-        </w:rPr>
-        <w:t>": 0123456789,</w:t>
-      </w:r>
-    </w:p>
-    <w:p>
-      <w:pPr>
-        <w:rPr>
-          <w:rFonts w:ascii="Consolas" w:hAnsi="Consolas"/>
-          <w:sz w:val="24"/>
-          <w:szCs w:val="24"/>
-        </w:rPr>
-      </w:pPr>
-      <w:r>
-        <w:rPr>
-          <w:rFonts w:ascii="Consolas" w:hAnsi="Consolas"/>
-          <w:sz w:val="24"/>
-          <w:szCs w:val="24"/>
-        </w:rPr>
-        <w:tab/>
-        <w:t>"</w:t>
-      </w:r>
-      <w:proofErr w:type="spellStart"/>
-      <w:r>
-        <w:rPr>
-          <w:rFonts w:ascii="Consolas" w:hAnsi="Consolas"/>
-          <w:sz w:val="24"/>
-          <w:szCs w:val="24"/>
-        </w:rPr>
-        <w:t>firstName</w:t>
-      </w:r>
-      <w:proofErr w:type="spellEnd"/>
-      <w:r>
-        <w:rPr>
-          <w:rFonts w:ascii="Consolas" w:hAnsi="Consolas"/>
-          <w:sz w:val="24"/>
-          <w:szCs w:val="24"/>
-        </w:rPr>
-        <w:t>": "Jon",</w:t>
-      </w:r>
-    </w:p>
-    <w:p>
-      <w:pPr>
-        <w:rPr>
-          <w:rFonts w:ascii="Consolas" w:hAnsi="Consolas"/>
-          <w:sz w:val="24"/>
-          <w:szCs w:val="24"/>
-        </w:rPr>
-      </w:pPr>
-      <w:r>
-        <w:rPr>
-          <w:rFonts w:ascii="Consolas" w:hAnsi="Consolas"/>
-          <w:sz w:val="24"/>
-          <w:szCs w:val="24"/>
-        </w:rPr>
-        <w:tab/>
-        <w:t>"</w:t>
-      </w:r>
-      <w:proofErr w:type="spellStart"/>
-      <w:r>
-        <w:rPr>
-          <w:rFonts w:ascii="Consolas" w:hAnsi="Consolas"/>
-          <w:sz w:val="24"/>
-          <w:szCs w:val="24"/>
-        </w:rPr>
-        <w:t>lastName</w:t>
-      </w:r>
-      <w:proofErr w:type="spellEnd"/>
-      <w:r>
-        <w:rPr>
-          <w:rFonts w:ascii="Consolas" w:hAnsi="Consolas"/>
-          <w:sz w:val="24"/>
-          <w:szCs w:val="24"/>
-        </w:rPr>
-        <w:t>": "Doe",</w:t>
+        <w:t>"phoneNumber": 0123456789,</w:t>
+      </w:r>
+    </w:p>
+    <w:p>
+      <w:pPr>
+        <w:rPr>
+          <w:rFonts w:ascii="Consolas" w:hAnsi="Consolas"/>
+          <w:sz w:val="24"/>
+          <w:szCs w:val="24"/>
+        </w:rPr>
+      </w:pPr>
+      <w:r>
+        <w:rPr>
+          <w:rFonts w:ascii="Consolas" w:hAnsi="Consolas"/>
+          <w:sz w:val="24"/>
+          <w:szCs w:val="24"/>
+        </w:rPr>
+        <w:tab/>
+        <w:t>"firstName": "Jon",</w:t>
+      </w:r>
+    </w:p>
+    <w:p>
+      <w:pPr>
+        <w:rPr>
+          <w:rFonts w:ascii="Consolas" w:hAnsi="Consolas"/>
+          <w:sz w:val="24"/>
+          <w:szCs w:val="24"/>
+        </w:rPr>
+      </w:pPr>
+      <w:r>
+        <w:rPr>
+          <w:rFonts w:ascii="Consolas" w:hAnsi="Consolas"/>
+          <w:sz w:val="24"/>
+          <w:szCs w:val="24"/>
+        </w:rPr>
+        <w:tab/>
+        <w:t>"lastName": "Doe",</w:t>
       </w:r>
     </w:p>
     <w:p>
@@ -1655,69 +1349,33 @@
           <w:szCs w:val="24"/>
         </w:rPr>
         <w:tab/>
-        <w:t>"</w:t>
-      </w:r>
-      <w:proofErr w:type="spellStart"/>
-      <w:r>
-        <w:rPr>
-          <w:rFonts w:ascii="Consolas" w:hAnsi="Consolas"/>
-          <w:sz w:val="24"/>
-          <w:szCs w:val="24"/>
-        </w:rPr>
-        <w:t>registrationCode</w:t>
-      </w:r>
-      <w:proofErr w:type="spellEnd"/>
-      <w:r>
-        <w:rPr>
-          <w:rFonts w:ascii="Consolas" w:hAnsi="Consolas"/>
-          <w:sz w:val="24"/>
-          <w:szCs w:val="24"/>
-        </w:rPr>
-        <w:t>": "",</w:t>
-      </w:r>
-    </w:p>
-    <w:p>
-      <w:pPr>
-        <w:rPr>
-          <w:rFonts w:ascii="Consolas" w:hAnsi="Consolas"/>
-          <w:sz w:val="24"/>
-          <w:szCs w:val="24"/>
-        </w:rPr>
-      </w:pPr>
-      <w:r>
-        <w:rPr>
-          <w:rFonts w:ascii="Consolas" w:hAnsi="Consolas"/>
-          <w:sz w:val="24"/>
-          <w:szCs w:val="24"/>
-        </w:rPr>
-        <w:tab/>
-        <w:t>"</w:t>
-      </w:r>
-      <w:proofErr w:type="spellStart"/>
-      <w:r>
-        <w:rPr>
-          <w:rFonts w:ascii="Consolas" w:hAnsi="Consolas"/>
-          <w:sz w:val="24"/>
-          <w:szCs w:val="24"/>
-        </w:rPr>
-        <w:t>creation</w:t>
-      </w:r>
-      <w:r>
-        <w:rPr>
-          <w:rFonts w:ascii="Consolas" w:hAnsi="Consolas"/>
-          <w:sz w:val="24"/>
-          <w:szCs w:val="24"/>
-        </w:rPr>
-        <w:t>Timestamp</w:t>
-      </w:r>
-      <w:proofErr w:type="spellEnd"/>
-      <w:r>
-        <w:rPr>
-          <w:rFonts w:ascii="Consolas" w:hAnsi="Consolas"/>
-          <w:sz w:val="24"/>
-          <w:szCs w:val="24"/>
-        </w:rPr>
-        <w:t>": 1621147065,</w:t>
+        <w:t>"registrationCode": "",</w:t>
+      </w:r>
+    </w:p>
+    <w:p>
+      <w:pPr>
+        <w:rPr>
+          <w:rFonts w:ascii="Consolas" w:hAnsi="Consolas"/>
+          <w:sz w:val="24"/>
+          <w:szCs w:val="24"/>
+        </w:rPr>
+      </w:pPr>
+      <w:r>
+        <w:rPr>
+          <w:rFonts w:ascii="Consolas" w:hAnsi="Consolas"/>
+          <w:sz w:val="24"/>
+          <w:szCs w:val="24"/>
+        </w:rPr>
+        <w:tab/>
+        <w:t>"creation</w:t>
+      </w:r>
+      <w:r>
+        <w:rPr>
+          <w:rFonts w:ascii="Consolas" w:hAnsi="Consolas"/>
+          <w:sz w:val="24"/>
+          <w:szCs w:val="24"/>
+        </w:rPr>
+        <w:t>Timestamp": 1621147065,</w:t>
       </w:r>
     </w:p>
     <w:p>
@@ -1736,97 +1394,43 @@
         </w:rPr>
         <w:lastRenderedPageBreak/>
         <w:tab/>
-        <w:t>"</w:t>
-      </w:r>
-      <w:proofErr w:type="spellStart"/>
-      <w:r>
-        <w:rPr>
-          <w:rFonts w:ascii="Consolas" w:hAnsi="Consolas"/>
-          <w:sz w:val="24"/>
-          <w:szCs w:val="24"/>
-        </w:rPr>
-        <w:t>usermode</w:t>
-      </w:r>
-      <w:proofErr w:type="spellEnd"/>
-      <w:r>
-        <w:rPr>
-          <w:rFonts w:ascii="Consolas" w:hAnsi="Consolas"/>
-          <w:sz w:val="24"/>
-          <w:szCs w:val="24"/>
-        </w:rPr>
-        <w:t>": "User",</w:t>
-      </w:r>
-    </w:p>
-    <w:p>
-      <w:pPr>
-        <w:rPr>
-          <w:rFonts w:ascii="Consolas" w:hAnsi="Consolas"/>
-          <w:sz w:val="24"/>
-          <w:szCs w:val="24"/>
-        </w:rPr>
-      </w:pPr>
-      <w:r>
-        <w:rPr>
-          <w:rFonts w:ascii="Consolas" w:hAnsi="Consolas"/>
-          <w:sz w:val="24"/>
-          <w:szCs w:val="24"/>
-        </w:rPr>
-        <w:tab/>
-        <w:t>"</w:t>
-      </w:r>
-      <w:proofErr w:type="spellStart"/>
-      <w:r>
-        <w:rPr>
-          <w:rFonts w:ascii="Consolas" w:hAnsi="Consolas"/>
-          <w:sz w:val="24"/>
-          <w:szCs w:val="24"/>
-        </w:rPr>
-        <w:t>associatedVenue</w:t>
-      </w:r>
-      <w:proofErr w:type="spellEnd"/>
-      <w:r>
-        <w:rPr>
-          <w:rFonts w:ascii="Consolas" w:hAnsi="Consolas"/>
-          <w:sz w:val="24"/>
-          <w:szCs w:val="24"/>
-        </w:rPr>
-        <w:t>": "",</w:t>
-      </w:r>
-    </w:p>
-    <w:p>
-      <w:pPr>
-        <w:rPr>
-          <w:rFonts w:ascii="Consolas" w:hAnsi="Consolas"/>
-          <w:sz w:val="24"/>
-          <w:szCs w:val="24"/>
-        </w:rPr>
-      </w:pPr>
-      <w:r>
-        <w:rPr>
-          <w:rFonts w:ascii="Consolas" w:hAnsi="Consolas"/>
-          <w:sz w:val="24"/>
-          <w:szCs w:val="24"/>
-        </w:rPr>
-        <w:tab/>
-        <w:t>"</w:t>
-      </w:r>
-      <w:proofErr w:type="spellStart"/>
-      <w:r>
-        <w:rPr>
-          <w:rFonts w:ascii="Consolas" w:hAnsi="Consolas"/>
-          <w:sz w:val="24"/>
-          <w:szCs w:val="24"/>
-        </w:rPr>
-        <w:t>checkInHistory</w:t>
-      </w:r>
-      <w:proofErr w:type="spellEnd"/>
-      <w:r>
-        <w:rPr>
-          <w:rFonts w:ascii="Consolas" w:hAnsi="Consolas"/>
-          <w:sz w:val="24"/>
-          <w:szCs w:val="24"/>
-        </w:rPr>
-        <w:t>": [</w:t>
+        <w:t>"usermode": "User",</w:t>
+      </w:r>
+    </w:p>
+    <w:p>
+      <w:pPr>
+        <w:rPr>
+          <w:rFonts w:ascii="Consolas" w:hAnsi="Consolas"/>
+          <w:sz w:val="24"/>
+          <w:szCs w:val="24"/>
+        </w:rPr>
+      </w:pPr>
+      <w:r>
+        <w:rPr>
+          <w:rFonts w:ascii="Consolas" w:hAnsi="Consolas"/>
+          <w:sz w:val="24"/>
+          <w:szCs w:val="24"/>
+        </w:rPr>
+        <w:tab/>
+        <w:t>"associatedVenue": "",</w:t>
+      </w:r>
+    </w:p>
+    <w:p>
+      <w:pPr>
+        <w:rPr>
+          <w:rFonts w:ascii="Consolas" w:hAnsi="Consolas"/>
+          <w:sz w:val="24"/>
+          <w:szCs w:val="24"/>
+        </w:rPr>
+      </w:pPr>
+      <w:r>
+        <w:rPr>
+          <w:rFonts w:ascii="Consolas" w:hAnsi="Consolas"/>
+          <w:sz w:val="24"/>
+          <w:szCs w:val="24"/>
+        </w:rPr>
+        <w:tab/>
+        <w:t>"checkInHistory": [</w:t>
       </w:r>
     </w:p>
     <w:p>
@@ -1886,77 +1490,49 @@
           <w:szCs w:val="24"/>
         </w:rPr>
         <w:tab/>
-        <w:t>"</w:t>
-      </w:r>
-      <w:proofErr w:type="spellStart"/>
-      <w:r>
-        <w:rPr>
-          <w:rFonts w:ascii="Consolas" w:hAnsi="Consolas"/>
-          <w:sz w:val="24"/>
-          <w:szCs w:val="24"/>
-        </w:rPr>
-        <w:t>checkInCode</w:t>
-      </w:r>
-      <w:proofErr w:type="spellEnd"/>
-      <w:r>
-        <w:rPr>
-          <w:rFonts w:ascii="Consolas" w:hAnsi="Consolas"/>
-          <w:sz w:val="24"/>
-          <w:szCs w:val="24"/>
-        </w:rPr>
-        <w:t>": "abcd1234",</w:t>
-      </w:r>
-    </w:p>
-    <w:p>
-      <w:pPr>
-        <w:rPr>
-          <w:rFonts w:ascii="Consolas" w:hAnsi="Consolas"/>
-          <w:sz w:val="24"/>
-          <w:szCs w:val="24"/>
-        </w:rPr>
-      </w:pPr>
-      <w:r>
-        <w:rPr>
-          <w:rFonts w:ascii="Consolas" w:hAnsi="Consolas"/>
-          <w:sz w:val="24"/>
-          <w:szCs w:val="24"/>
-        </w:rPr>
-        <w:tab/>
-      </w:r>
-      <w:r>
-        <w:rPr>
-          <w:rFonts w:ascii="Consolas" w:hAnsi="Consolas"/>
-          <w:sz w:val="24"/>
-          <w:szCs w:val="24"/>
-        </w:rPr>
-        <w:tab/>
-      </w:r>
-      <w:r>
-        <w:rPr>
-          <w:rFonts w:ascii="Consolas" w:hAnsi="Consolas"/>
-          <w:sz w:val="24"/>
-          <w:szCs w:val="24"/>
-        </w:rPr>
-        <w:tab/>
-        <w:t>"</w:t>
-      </w:r>
-      <w:proofErr w:type="spellStart"/>
-      <w:r>
-        <w:rPr>
-          <w:rFonts w:ascii="Consolas" w:hAnsi="Consolas"/>
-          <w:sz w:val="24"/>
-          <w:szCs w:val="24"/>
-        </w:rPr>
-        <w:t>venueID</w:t>
-      </w:r>
-      <w:proofErr w:type="spellEnd"/>
-      <w:r>
-        <w:rPr>
-          <w:rFonts w:ascii="Consolas" w:hAnsi="Consolas"/>
-          <w:sz w:val="24"/>
-          <w:szCs w:val="24"/>
-        </w:rPr>
-        <w:t>": "VID#ABYZ0189",</w:t>
+        <w:t>"checkInCode": "abcd1234",</w:t>
+      </w:r>
+    </w:p>
+    <w:p>
+      <w:pPr>
+        <w:rPr>
+          <w:rFonts w:ascii="Consolas" w:hAnsi="Consolas"/>
+          <w:sz w:val="24"/>
+          <w:szCs w:val="24"/>
+        </w:rPr>
+      </w:pPr>
+      <w:r>
+        <w:rPr>
+          <w:rFonts w:ascii="Consolas" w:hAnsi="Consolas"/>
+          <w:sz w:val="24"/>
+          <w:szCs w:val="24"/>
+        </w:rPr>
+        <w:tab/>
+      </w:r>
+      <w:r>
+        <w:rPr>
+          <w:rFonts w:ascii="Consolas" w:hAnsi="Consolas"/>
+          <w:sz w:val="24"/>
+          <w:szCs w:val="24"/>
+        </w:rPr>
+        <w:tab/>
+      </w:r>
+      <w:r>
+        <w:rPr>
+          <w:rFonts w:ascii="Consolas" w:hAnsi="Consolas"/>
+          <w:sz w:val="24"/>
+          <w:szCs w:val="24"/>
+        </w:rPr>
+        <w:tab/>
+        <w:t>"venueID": "</w:t>
+      </w:r>
+      <w:r>
+        <w:rPr>
+          <w:rFonts w:ascii="Consolas" w:hAnsi="Consolas"/>
+          <w:sz w:val="24"/>
+          <w:szCs w:val="24"/>
+        </w:rPr>
+        <w:t>ABYZ0189",</w:t>
       </w:r>
     </w:p>
     <w:p>
@@ -2086,25 +1662,7 @@
           <w:szCs w:val="24"/>
         </w:rPr>
         <w:tab/>
-        <w:t>"</w:t>
-      </w:r>
-      <w:proofErr w:type="spellStart"/>
-      <w:r>
-        <w:rPr>
-          <w:rFonts w:ascii="Consolas" w:hAnsi="Consolas"/>
-          <w:sz w:val="24"/>
-          <w:szCs w:val="24"/>
-        </w:rPr>
-        <w:t>hotspotTimeline</w:t>
-      </w:r>
-      <w:proofErr w:type="spellEnd"/>
-      <w:r>
-        <w:rPr>
-          <w:rFonts w:ascii="Consolas" w:hAnsi="Consolas"/>
-          <w:sz w:val="24"/>
-          <w:szCs w:val="24"/>
-        </w:rPr>
-        <w:t>": [</w:t>
+        <w:t>"hotspotTimeline": [</w:t>
       </w:r>
     </w:p>
     <w:p>
@@ -2148,24 +1706,7 @@
           <w:szCs w:val="24"/>
         </w:rPr>
         <w:tab/>
-      </w:r>
-      <w:proofErr w:type="spellStart"/>
-      <w:r>
-        <w:rPr>
-          <w:rFonts w:ascii="Consolas" w:hAnsi="Consolas"/>
-          <w:sz w:val="24"/>
-          <w:szCs w:val="24"/>
-        </w:rPr>
-        <w:t>recentlyBeenToHotspot</w:t>
-      </w:r>
-      <w:proofErr w:type="spellEnd"/>
-      <w:r>
-        <w:rPr>
-          <w:rFonts w:ascii="Consolas" w:hAnsi="Consolas"/>
-          <w:sz w:val="24"/>
-          <w:szCs w:val="24"/>
-        </w:rPr>
-        <w:t>: false</w:t>
+        <w:t>recentlyBeenToHotspot: false</w:t>
       </w:r>
     </w:p>
     <w:p>
@@ -2255,25 +1796,39 @@
           <w:szCs w:val="24"/>
         </w:rPr>
         <w:tab/>
+        <w:t>"venueID"</w:t>
+      </w:r>
+      <w:r>
+        <w:rPr>
+          <w:rFonts w:ascii="Consolas" w:hAnsi="Consolas"/>
+          <w:sz w:val="24"/>
+          <w:szCs w:val="24"/>
+        </w:rPr>
+        <w:t xml:space="preserve"> (VID#)</w:t>
+      </w:r>
+      <w:r>
+        <w:rPr>
+          <w:rFonts w:ascii="Consolas" w:hAnsi="Consolas"/>
+          <w:sz w:val="24"/>
+          <w:szCs w:val="24"/>
+        </w:rPr>
+        <w:t xml:space="preserve">: </w:t>
+      </w:r>
+      <w:r>
+        <w:rPr>
+          <w:rFonts w:ascii="Consolas" w:hAnsi="Consolas"/>
+          <w:sz w:val="24"/>
+          <w:szCs w:val="24"/>
+        </w:rPr>
         <w:t>"</w:t>
       </w:r>
-      <w:proofErr w:type="spellStart"/>
-      <w:r>
-        <w:rPr>
-          <w:rFonts w:ascii="Consolas" w:hAnsi="Consolas"/>
-          <w:sz w:val="24"/>
-          <w:szCs w:val="24"/>
-        </w:rPr>
-        <w:t>venueID</w:t>
-      </w:r>
-      <w:proofErr w:type="spellEnd"/>
-      <w:r>
-        <w:rPr>
-          <w:rFonts w:ascii="Consolas" w:hAnsi="Consolas"/>
-          <w:sz w:val="24"/>
-          <w:szCs w:val="24"/>
-        </w:rPr>
-        <w:t>": "VID#ABYZ0189",</w:t>
+      <w:r>
+        <w:rPr>
+          <w:rFonts w:ascii="Consolas" w:hAnsi="Consolas"/>
+          <w:sz w:val="24"/>
+          <w:szCs w:val="24"/>
+        </w:rPr>
+        <w:t>ABYZ0189",</w:t>
       </w:r>
     </w:p>
     <w:p>
@@ -2309,123 +1864,147 @@
           <w:szCs w:val="24"/>
         </w:rPr>
         <w:tab/>
+        <w:t>"phoneNumber": 0123456789,</w:t>
+      </w:r>
+    </w:p>
+    <w:p>
+      <w:pPr>
+        <w:rPr>
+          <w:rFonts w:ascii="Consolas" w:hAnsi="Consolas"/>
+          <w:sz w:val="24"/>
+          <w:szCs w:val="24"/>
+        </w:rPr>
+      </w:pPr>
+      <w:r>
+        <w:rPr>
+          <w:rFonts w:ascii="Consolas" w:hAnsi="Consolas"/>
+          <w:sz w:val="24"/>
+          <w:szCs w:val="24"/>
+        </w:rPr>
+        <w:tab/>
+        <w:t>"name": "The University of Adelaide",</w:t>
+      </w:r>
+    </w:p>
+    <w:p>
+      <w:pPr>
+        <w:rPr>
+          <w:rFonts w:ascii="Consolas" w:hAnsi="Consolas"/>
+          <w:sz w:val="24"/>
+          <w:szCs w:val="24"/>
+        </w:rPr>
+      </w:pPr>
+      <w:r>
+        <w:rPr>
+          <w:rFonts w:ascii="Consolas" w:hAnsi="Consolas"/>
+          <w:sz w:val="24"/>
+          <w:szCs w:val="24"/>
+        </w:rPr>
+        <w:tab/>
+        <w:t>"address": {</w:t>
+      </w:r>
+    </w:p>
+    <w:p>
+      <w:pPr>
+        <w:rPr>
+          <w:rFonts w:ascii="Consolas" w:hAnsi="Consolas"/>
+          <w:sz w:val="24"/>
+          <w:szCs w:val="24"/>
+        </w:rPr>
+      </w:pPr>
+      <w:r>
+        <w:rPr>
+          <w:rFonts w:ascii="Consolas" w:hAnsi="Consolas"/>
+          <w:sz w:val="24"/>
+          <w:szCs w:val="24"/>
+        </w:rPr>
+        <w:tab/>
+      </w:r>
+      <w:r>
+        <w:rPr>
+          <w:rFonts w:ascii="Consolas" w:hAnsi="Consolas"/>
+          <w:sz w:val="24"/>
+          <w:szCs w:val="24"/>
+        </w:rPr>
+        <w:tab/>
+        <w:t>...</w:t>
+      </w:r>
+    </w:p>
+    <w:p>
+      <w:pPr>
+        <w:rPr>
+          <w:rFonts w:ascii="Consolas" w:hAnsi="Consolas"/>
+          <w:sz w:val="24"/>
+          <w:szCs w:val="24"/>
+        </w:rPr>
+      </w:pPr>
+      <w:r>
+        <w:rPr>
+          <w:rFonts w:ascii="Consolas" w:hAnsi="Consolas"/>
+          <w:sz w:val="24"/>
+          <w:szCs w:val="24"/>
+        </w:rPr>
+        <w:tab/>
+        <w:t>},</w:t>
+      </w:r>
+    </w:p>
+    <w:p>
+      <w:pPr>
+        <w:rPr>
+          <w:rFonts w:ascii="Consolas" w:hAnsi="Consolas"/>
+          <w:sz w:val="24"/>
+          <w:szCs w:val="24"/>
+        </w:rPr>
+      </w:pPr>
+      <w:r>
+        <w:rPr>
+          <w:rFonts w:ascii="Consolas" w:hAnsi="Consolas"/>
+          <w:sz w:val="24"/>
+          <w:szCs w:val="24"/>
+        </w:rPr>
+        <w:tab/>
+      </w:r>
+      <w:r>
+        <w:rPr>
+          <w:rFonts w:ascii="Consolas" w:hAnsi="Consolas"/>
+          <w:sz w:val="24"/>
+          <w:szCs w:val="24"/>
+        </w:rPr>
         <w:t>"</w:t>
       </w:r>
-      <w:proofErr w:type="spellStart"/>
-      <w:r>
-        <w:rPr>
-          <w:rFonts w:ascii="Consolas" w:hAnsi="Consolas"/>
-          <w:sz w:val="24"/>
-          <w:szCs w:val="24"/>
-        </w:rPr>
-        <w:t>phoneNumber</w:t>
-      </w:r>
-      <w:proofErr w:type="spellEnd"/>
-      <w:r>
-        <w:rPr>
-          <w:rFonts w:ascii="Consolas" w:hAnsi="Consolas"/>
-          <w:sz w:val="24"/>
-          <w:szCs w:val="24"/>
-        </w:rPr>
-        <w:t>": 0123456789,</w:t>
-      </w:r>
-    </w:p>
-    <w:p>
-      <w:pPr>
-        <w:rPr>
-          <w:rFonts w:ascii="Consolas" w:hAnsi="Consolas"/>
-          <w:sz w:val="24"/>
-          <w:szCs w:val="24"/>
-        </w:rPr>
-      </w:pPr>
-      <w:r>
-        <w:rPr>
-          <w:rFonts w:ascii="Consolas" w:hAnsi="Consolas"/>
-          <w:sz w:val="24"/>
-          <w:szCs w:val="24"/>
-        </w:rPr>
-        <w:tab/>
-        <w:t>"name": "The University of Adelaide",</w:t>
-      </w:r>
-    </w:p>
-    <w:p>
-      <w:pPr>
-        <w:rPr>
-          <w:rFonts w:ascii="Consolas" w:hAnsi="Consolas"/>
-          <w:sz w:val="24"/>
-          <w:szCs w:val="24"/>
-        </w:rPr>
-      </w:pPr>
-      <w:r>
-        <w:rPr>
-          <w:rFonts w:ascii="Consolas" w:hAnsi="Consolas"/>
-          <w:sz w:val="24"/>
-          <w:szCs w:val="24"/>
-        </w:rPr>
-        <w:tab/>
-        <w:t>"address": {</w:t>
-      </w:r>
-    </w:p>
-    <w:p>
-      <w:pPr>
-        <w:rPr>
-          <w:rFonts w:ascii="Consolas" w:hAnsi="Consolas"/>
-          <w:sz w:val="24"/>
-          <w:szCs w:val="24"/>
-        </w:rPr>
-      </w:pPr>
-      <w:r>
-        <w:rPr>
-          <w:rFonts w:ascii="Consolas" w:hAnsi="Consolas"/>
-          <w:sz w:val="24"/>
-          <w:szCs w:val="24"/>
-        </w:rPr>
-        <w:tab/>
-      </w:r>
-      <w:r>
-        <w:rPr>
-          <w:rFonts w:ascii="Consolas" w:hAnsi="Consolas"/>
-          <w:sz w:val="24"/>
-          <w:szCs w:val="24"/>
-        </w:rPr>
-        <w:tab/>
-        <w:t>...</w:t>
-      </w:r>
-    </w:p>
-    <w:p>
-      <w:pPr>
-        <w:rPr>
-          <w:rFonts w:ascii="Consolas" w:hAnsi="Consolas"/>
-          <w:sz w:val="24"/>
-          <w:szCs w:val="24"/>
-        </w:rPr>
-      </w:pPr>
-      <w:r>
-        <w:rPr>
-          <w:rFonts w:ascii="Consolas" w:hAnsi="Consolas"/>
-          <w:sz w:val="24"/>
-          <w:szCs w:val="24"/>
-        </w:rPr>
-        <w:tab/>
-        <w:t>},</w:t>
-      </w:r>
-    </w:p>
-    <w:p>
-      <w:pPr>
-        <w:rPr>
-          <w:rFonts w:ascii="Consolas" w:hAnsi="Consolas"/>
-          <w:sz w:val="24"/>
-          <w:szCs w:val="24"/>
-        </w:rPr>
-      </w:pPr>
-      <w:r>
-        <w:rPr>
-          <w:rFonts w:ascii="Consolas" w:hAnsi="Consolas"/>
-          <w:sz w:val="24"/>
-          <w:szCs w:val="24"/>
-        </w:rPr>
-        <w:tab/>
-      </w:r>
+      <w:r>
+        <w:rPr>
+          <w:rFonts w:ascii="Consolas" w:hAnsi="Consolas"/>
+          <w:sz w:val="24"/>
+          <w:szCs w:val="24"/>
+        </w:rPr>
+        <w:t xml:space="preserve">latitude": </w:t>
+      </w:r>
+      <w:r>
+        <w:rPr>
+          <w:rFonts w:ascii="Consolas" w:hAnsi="Consolas"/>
+          <w:sz w:val="24"/>
+          <w:szCs w:val="24"/>
+        </w:rPr>
+        <w:t>-77.8419</w:t>
+      </w:r>
+      <w:r>
+        <w:rPr>
+          <w:rFonts w:ascii="Consolas" w:hAnsi="Consolas"/>
+          <w:sz w:val="24"/>
+          <w:szCs w:val="24"/>
+        </w:rPr>
+        <w:t>,</w:t>
+      </w:r>
+    </w:p>
+    <w:p>
+      <w:pPr>
+        <w:ind w:firstLine="720"/>
+        <w:rPr>
+          <w:rFonts w:ascii="Consolas" w:hAnsi="Consolas"/>
+          <w:sz w:val="24"/>
+          <w:szCs w:val="24"/>
+        </w:rPr>
+      </w:pPr>
       <w:r>
         <w:rPr>
           <w:rFonts w:ascii="Consolas" w:hAnsi="Consolas"/>
@@ -2440,15 +2019,7 @@
           <w:sz w:val="24"/>
           <w:szCs w:val="24"/>
         </w:rPr>
-        <w:t xml:space="preserve">latitude": </w:t>
-      </w:r>
-      <w:r>
-        <w:rPr>
-          <w:rFonts w:ascii="Consolas" w:hAnsi="Consolas"/>
-          <w:sz w:val="24"/>
-          <w:szCs w:val="24"/>
-        </w:rPr>
-        <w:t>-77.8419</w:t>
+        <w:t>longitude": 116.6863</w:t>
       </w:r>
       <w:r>
         <w:rPr>
@@ -2482,7 +2053,15 @@
           <w:sz w:val="24"/>
           <w:szCs w:val="24"/>
         </w:rPr>
-        <w:t>longitude": 116.6863</w:t>
+        <w:t xml:space="preserve">radius": </w:t>
+      </w:r>
+      <w:r>
+        <w:rPr>
+          <w:rFonts w:ascii="Consolas" w:hAnsi="Consolas"/>
+          <w:sz w:val="24"/>
+          <w:szCs w:val="24"/>
+        </w:rPr>
+        <w:t>100.0</w:t>
       </w:r>
       <w:r>
         <w:rPr>
@@ -2495,80 +2074,28 @@
     </w:p>
     <w:p>
       <w:pPr>
-        <w:ind w:firstLine="720"/>
-        <w:rPr>
-          <w:rFonts w:ascii="Consolas" w:hAnsi="Consolas"/>
-          <w:sz w:val="24"/>
-          <w:szCs w:val="24"/>
-        </w:rPr>
-      </w:pPr>
-      <w:r>
-        <w:rPr>
-          <w:rFonts w:ascii="Consolas" w:hAnsi="Consolas"/>
-          <w:sz w:val="24"/>
-          <w:szCs w:val="24"/>
-        </w:rPr>
-        <w:t>"</w:t>
-      </w:r>
-      <w:r>
-        <w:rPr>
-          <w:rFonts w:ascii="Consolas" w:hAnsi="Consolas"/>
-          <w:sz w:val="24"/>
-          <w:szCs w:val="24"/>
-        </w:rPr>
-        <w:t xml:space="preserve">radius": </w:t>
-      </w:r>
-      <w:r>
-        <w:rPr>
-          <w:rFonts w:ascii="Consolas" w:hAnsi="Consolas"/>
-          <w:sz w:val="24"/>
-          <w:szCs w:val="24"/>
-        </w:rPr>
-        <w:t>100.0</w:t>
-      </w:r>
-      <w:r>
-        <w:rPr>
-          <w:rFonts w:ascii="Consolas" w:hAnsi="Consolas"/>
-          <w:sz w:val="24"/>
-          <w:szCs w:val="24"/>
-        </w:rPr>
-        <w:t>,</w:t>
-      </w:r>
-    </w:p>
-    <w:p>
-      <w:pPr>
-        <w:rPr>
-          <w:rFonts w:ascii="Consolas" w:hAnsi="Consolas"/>
-          <w:sz w:val="24"/>
-          <w:szCs w:val="24"/>
-        </w:rPr>
-      </w:pPr>
-      <w:r>
-        <w:rPr>
-          <w:rFonts w:ascii="Consolas" w:hAnsi="Consolas"/>
-          <w:sz w:val="24"/>
-          <w:szCs w:val="24"/>
-        </w:rPr>
-        <w:tab/>
-        <w:t>"</w:t>
-      </w:r>
-      <w:proofErr w:type="spellStart"/>
-      <w:r>
-        <w:rPr>
-          <w:rFonts w:ascii="Consolas" w:hAnsi="Consolas"/>
-          <w:sz w:val="24"/>
-          <w:szCs w:val="24"/>
-        </w:rPr>
-        <w:t>createdBy</w:t>
-      </w:r>
-      <w:proofErr w:type="spellEnd"/>
-      <w:r>
-        <w:rPr>
-          <w:rFonts w:ascii="Consolas" w:hAnsi="Consolas"/>
-          <w:sz w:val="24"/>
-          <w:szCs w:val="24"/>
-        </w:rPr>
-        <w:t>": "UID#ABYZ0189",</w:t>
+        <w:rPr>
+          <w:rFonts w:ascii="Consolas" w:hAnsi="Consolas"/>
+          <w:sz w:val="24"/>
+          <w:szCs w:val="24"/>
+        </w:rPr>
+      </w:pPr>
+      <w:r>
+        <w:rPr>
+          <w:rFonts w:ascii="Consolas" w:hAnsi="Consolas"/>
+          <w:sz w:val="24"/>
+          <w:szCs w:val="24"/>
+        </w:rPr>
+        <w:tab/>
+        <w:t>"createdBy": "</w:t>
+      </w:r>
+      <w:r>
+        <w:rPr>
+          <w:rFonts w:ascii="Consolas" w:hAnsi="Consolas"/>
+          <w:sz w:val="24"/>
+          <w:szCs w:val="24"/>
+        </w:rPr>
+        <w:t>ABYZ0189",</w:t>
       </w:r>
     </w:p>
     <w:p>
@@ -2587,133 +2114,69 @@
         </w:rPr>
         <w:lastRenderedPageBreak/>
         <w:tab/>
-        <w:t>"</w:t>
-      </w:r>
-      <w:proofErr w:type="spellStart"/>
-      <w:r>
-        <w:rPr>
-          <w:rFonts w:ascii="Consolas" w:hAnsi="Consolas"/>
-          <w:sz w:val="24"/>
-          <w:szCs w:val="24"/>
-        </w:rPr>
-        <w:t>creationTimestamp</w:t>
-      </w:r>
-      <w:proofErr w:type="spellEnd"/>
-      <w:r>
-        <w:rPr>
-          <w:rFonts w:ascii="Consolas" w:hAnsi="Consolas"/>
-          <w:sz w:val="24"/>
-          <w:szCs w:val="24"/>
-        </w:rPr>
-        <w:t>": 1621147065,</w:t>
-      </w:r>
-    </w:p>
-    <w:p>
-      <w:pPr>
-        <w:rPr>
-          <w:rFonts w:ascii="Consolas" w:hAnsi="Consolas"/>
-          <w:sz w:val="24"/>
-          <w:szCs w:val="24"/>
-        </w:rPr>
-      </w:pPr>
-      <w:r>
-        <w:rPr>
-          <w:rFonts w:ascii="Consolas" w:hAnsi="Consolas"/>
-          <w:sz w:val="24"/>
-          <w:szCs w:val="24"/>
-        </w:rPr>
-        <w:tab/>
-        <w:t>"</w:t>
-      </w:r>
-      <w:proofErr w:type="spellStart"/>
-      <w:r>
-        <w:rPr>
-          <w:rFonts w:ascii="Consolas" w:hAnsi="Consolas"/>
-          <w:sz w:val="24"/>
-          <w:szCs w:val="24"/>
-        </w:rPr>
-        <w:t>updateTimestamp</w:t>
-      </w:r>
-      <w:proofErr w:type="spellEnd"/>
-      <w:r>
-        <w:rPr>
-          <w:rFonts w:ascii="Consolas" w:hAnsi="Consolas"/>
-          <w:sz w:val="24"/>
-          <w:szCs w:val="24"/>
-        </w:rPr>
-        <w:t>": 1621147065,</w:t>
-      </w:r>
-    </w:p>
-    <w:p>
-      <w:pPr>
-        <w:rPr>
-          <w:rFonts w:ascii="Consolas" w:hAnsi="Consolas"/>
-          <w:sz w:val="24"/>
-          <w:szCs w:val="24"/>
-        </w:rPr>
-      </w:pPr>
-      <w:r>
-        <w:rPr>
-          <w:rFonts w:ascii="Consolas" w:hAnsi="Consolas"/>
-          <w:sz w:val="24"/>
-          <w:szCs w:val="24"/>
-        </w:rPr>
-        <w:tab/>
-        <w:t>"</w:t>
-      </w:r>
-      <w:proofErr w:type="spellStart"/>
-      <w:r>
-        <w:rPr>
-          <w:rFonts w:ascii="Consolas" w:hAnsi="Consolas"/>
-          <w:sz w:val="24"/>
-          <w:szCs w:val="24"/>
-        </w:rPr>
-        <w:t>associatedManager</w:t>
-      </w:r>
-      <w:proofErr w:type="spellEnd"/>
-      <w:r>
-        <w:rPr>
-          <w:rFonts w:ascii="Consolas" w:hAnsi="Consolas"/>
-          <w:sz w:val="24"/>
-          <w:szCs w:val="24"/>
-        </w:rPr>
-        <w:t>": "UID#ABYZ0189",</w:t>
-      </w:r>
-    </w:p>
-    <w:p>
-      <w:pPr>
-        <w:rPr>
-          <w:rFonts w:ascii="Consolas" w:hAnsi="Consolas"/>
-          <w:sz w:val="24"/>
-          <w:szCs w:val="24"/>
-        </w:rPr>
-      </w:pPr>
-      <w:r>
-        <w:rPr>
-          <w:rFonts w:ascii="Consolas" w:hAnsi="Consolas"/>
-          <w:sz w:val="24"/>
-          <w:szCs w:val="24"/>
-        </w:rPr>
-        <w:tab/>
-        <w:t>"</w:t>
-      </w:r>
-      <w:proofErr w:type="spellStart"/>
-      <w:r>
-        <w:rPr>
-          <w:rFonts w:ascii="Consolas" w:hAnsi="Consolas"/>
-          <w:sz w:val="24"/>
-          <w:szCs w:val="24"/>
-        </w:rPr>
-        <w:t>checkInHistory</w:t>
-      </w:r>
-      <w:proofErr w:type="spellEnd"/>
-      <w:r>
-        <w:rPr>
-          <w:rFonts w:ascii="Consolas" w:hAnsi="Consolas"/>
-          <w:sz w:val="24"/>
-          <w:szCs w:val="24"/>
-        </w:rPr>
-        <w:t>": [</w:t>
+        <w:t>"creationTimestamp": 1621147065,</w:t>
+      </w:r>
+    </w:p>
+    <w:p>
+      <w:pPr>
+        <w:rPr>
+          <w:rFonts w:ascii="Consolas" w:hAnsi="Consolas"/>
+          <w:sz w:val="24"/>
+          <w:szCs w:val="24"/>
+        </w:rPr>
+      </w:pPr>
+      <w:r>
+        <w:rPr>
+          <w:rFonts w:ascii="Consolas" w:hAnsi="Consolas"/>
+          <w:sz w:val="24"/>
+          <w:szCs w:val="24"/>
+        </w:rPr>
+        <w:tab/>
+        <w:t>"updateTimestamp": 1621147065,</w:t>
+      </w:r>
+    </w:p>
+    <w:p>
+      <w:pPr>
+        <w:rPr>
+          <w:rFonts w:ascii="Consolas" w:hAnsi="Consolas"/>
+          <w:sz w:val="24"/>
+          <w:szCs w:val="24"/>
+        </w:rPr>
+      </w:pPr>
+      <w:r>
+        <w:rPr>
+          <w:rFonts w:ascii="Consolas" w:hAnsi="Consolas"/>
+          <w:sz w:val="24"/>
+          <w:szCs w:val="24"/>
+        </w:rPr>
+        <w:tab/>
+        <w:t>"associatedManager": "</w:t>
+      </w:r>
+      <w:r>
+        <w:rPr>
+          <w:rFonts w:ascii="Consolas" w:hAnsi="Consolas"/>
+          <w:sz w:val="24"/>
+          <w:szCs w:val="24"/>
+        </w:rPr>
+        <w:t>ABYZ0189",</w:t>
+      </w:r>
+    </w:p>
+    <w:p>
+      <w:pPr>
+        <w:rPr>
+          <w:rFonts w:ascii="Consolas" w:hAnsi="Consolas"/>
+          <w:sz w:val="24"/>
+          <w:szCs w:val="24"/>
+        </w:rPr>
+      </w:pPr>
+      <w:r>
+        <w:rPr>
+          <w:rFonts w:ascii="Consolas" w:hAnsi="Consolas"/>
+          <w:sz w:val="24"/>
+          <w:szCs w:val="24"/>
+        </w:rPr>
+        <w:tab/>
+        <w:t>"checkInHistory": [</w:t>
       </w:r>
     </w:p>
     <w:p>
@@ -2773,77 +2236,49 @@
           <w:szCs w:val="24"/>
         </w:rPr>
         <w:tab/>
-        <w:t>"</w:t>
-      </w:r>
-      <w:proofErr w:type="spellStart"/>
-      <w:r>
-        <w:rPr>
-          <w:rFonts w:ascii="Consolas" w:hAnsi="Consolas"/>
-          <w:sz w:val="24"/>
-          <w:szCs w:val="24"/>
-        </w:rPr>
-        <w:t>checkInCode</w:t>
-      </w:r>
-      <w:proofErr w:type="spellEnd"/>
-      <w:r>
-        <w:rPr>
-          <w:rFonts w:ascii="Consolas" w:hAnsi="Consolas"/>
-          <w:sz w:val="24"/>
-          <w:szCs w:val="24"/>
-        </w:rPr>
-        <w:t>": "abcd1234",</w:t>
-      </w:r>
-    </w:p>
-    <w:p>
-      <w:pPr>
-        <w:rPr>
-          <w:rFonts w:ascii="Consolas" w:hAnsi="Consolas"/>
-          <w:sz w:val="24"/>
-          <w:szCs w:val="24"/>
-        </w:rPr>
-      </w:pPr>
-      <w:r>
-        <w:rPr>
-          <w:rFonts w:ascii="Consolas" w:hAnsi="Consolas"/>
-          <w:sz w:val="24"/>
-          <w:szCs w:val="24"/>
-        </w:rPr>
-        <w:tab/>
-      </w:r>
-      <w:r>
-        <w:rPr>
-          <w:rFonts w:ascii="Consolas" w:hAnsi="Consolas"/>
-          <w:sz w:val="24"/>
-          <w:szCs w:val="24"/>
-        </w:rPr>
-        <w:tab/>
-      </w:r>
-      <w:r>
-        <w:rPr>
-          <w:rFonts w:ascii="Consolas" w:hAnsi="Consolas"/>
-          <w:sz w:val="24"/>
-          <w:szCs w:val="24"/>
-        </w:rPr>
-        <w:tab/>
-        <w:t>"</w:t>
-      </w:r>
-      <w:proofErr w:type="spellStart"/>
-      <w:r>
-        <w:rPr>
-          <w:rFonts w:ascii="Consolas" w:hAnsi="Consolas"/>
-          <w:sz w:val="24"/>
-          <w:szCs w:val="24"/>
-        </w:rPr>
-        <w:t>userID</w:t>
-      </w:r>
-      <w:proofErr w:type="spellEnd"/>
-      <w:r>
-        <w:rPr>
-          <w:rFonts w:ascii="Consolas" w:hAnsi="Consolas"/>
-          <w:sz w:val="24"/>
-          <w:szCs w:val="24"/>
-        </w:rPr>
-        <w:t>": "VID#ABYZ0189",</w:t>
+        <w:t>"checkInCode": "abcd1234",</w:t>
+      </w:r>
+    </w:p>
+    <w:p>
+      <w:pPr>
+        <w:rPr>
+          <w:rFonts w:ascii="Consolas" w:hAnsi="Consolas"/>
+          <w:sz w:val="24"/>
+          <w:szCs w:val="24"/>
+        </w:rPr>
+      </w:pPr>
+      <w:r>
+        <w:rPr>
+          <w:rFonts w:ascii="Consolas" w:hAnsi="Consolas"/>
+          <w:sz w:val="24"/>
+          <w:szCs w:val="24"/>
+        </w:rPr>
+        <w:tab/>
+      </w:r>
+      <w:r>
+        <w:rPr>
+          <w:rFonts w:ascii="Consolas" w:hAnsi="Consolas"/>
+          <w:sz w:val="24"/>
+          <w:szCs w:val="24"/>
+        </w:rPr>
+        <w:tab/>
+      </w:r>
+      <w:r>
+        <w:rPr>
+          <w:rFonts w:ascii="Consolas" w:hAnsi="Consolas"/>
+          <w:sz w:val="24"/>
+          <w:szCs w:val="24"/>
+        </w:rPr>
+        <w:tab/>
+        <w:t>"userID": "</w:t>
+      </w:r>
+      <w:r>
+        <w:rPr>
+          <w:rFonts w:ascii="Consolas" w:hAnsi="Consolas"/>
+          <w:sz w:val="24"/>
+          <w:szCs w:val="24"/>
+        </w:rPr>
+        <w:t>ABYZ0189",</w:t>
       </w:r>
     </w:p>
     <w:p>
@@ -2911,25 +2346,7 @@
           <w:szCs w:val="24"/>
         </w:rPr>
         <w:tab/>
-        <w:t>"</w:t>
-      </w:r>
-      <w:proofErr w:type="spellStart"/>
-      <w:r>
-        <w:rPr>
-          <w:rFonts w:ascii="Consolas" w:hAnsi="Consolas"/>
-          <w:sz w:val="24"/>
-          <w:szCs w:val="24"/>
-        </w:rPr>
-        <w:t>recentlyBeenToHotspot</w:t>
-      </w:r>
-      <w:proofErr w:type="spellEnd"/>
-      <w:r>
-        <w:rPr>
-          <w:rFonts w:ascii="Consolas" w:hAnsi="Consolas"/>
-          <w:sz w:val="24"/>
-          <w:szCs w:val="24"/>
-        </w:rPr>
-        <w:t>": false</w:t>
+        <w:t>"recentlyBeenToHotspot": false</w:t>
       </w:r>
     </w:p>
     <w:p>
@@ -2991,25 +2408,7 @@
           <w:szCs w:val="24"/>
         </w:rPr>
         <w:tab/>
-        <w:t>"</w:t>
-      </w:r>
-      <w:proofErr w:type="spellStart"/>
-      <w:r>
-        <w:rPr>
-          <w:rFonts w:ascii="Consolas" w:hAnsi="Consolas"/>
-          <w:sz w:val="24"/>
-          <w:szCs w:val="24"/>
-        </w:rPr>
-        <w:t>hotspotTimeline</w:t>
-      </w:r>
-      <w:proofErr w:type="spellEnd"/>
-      <w:r>
-        <w:rPr>
-          <w:rFonts w:ascii="Consolas" w:hAnsi="Consolas"/>
-          <w:sz w:val="24"/>
-          <w:szCs w:val="24"/>
-        </w:rPr>
-        <w:t>": [</w:t>
+        <w:t>"hotspotTimeline": [</w:t>
       </w:r>
     </w:p>
     <w:p>
@@ -3045,25 +2444,7 @@
           <w:szCs w:val="24"/>
         </w:rPr>
         <w:tab/>
-        <w:t>"</w:t>
-      </w:r>
-      <w:proofErr w:type="spellStart"/>
-      <w:r>
-        <w:rPr>
-          <w:rFonts w:ascii="Consolas" w:hAnsi="Consolas"/>
-          <w:sz w:val="24"/>
-          <w:szCs w:val="24"/>
-        </w:rPr>
-        <w:t>isHotspot</w:t>
-      </w:r>
-      <w:proofErr w:type="spellEnd"/>
-      <w:r>
-        <w:rPr>
-          <w:rFonts w:ascii="Consolas" w:hAnsi="Consolas"/>
-          <w:sz w:val="24"/>
-          <w:szCs w:val="24"/>
-        </w:rPr>
-        <w:t>": false</w:t>
+        <w:t>"isHotspot": false</w:t>
       </w:r>
     </w:p>
     <w:p>

</xml_diff>

<commit_message>
added getUser, updateUser, getVenue, updateVenue, createVenue
a shit ton of stuff
</commit_message>
<xml_diff>
--- a/docs/data_plan.docx
+++ b/docs/data_plan.docx
@@ -500,7 +500,12 @@
           </w:p>
           <w:p>
             <w:r>
-              <w:t>Response code, venue object</w:t>
+              <w:t>Response code, venue o</w:t>
+            </w:r>
+            <w:bookmarkStart w:id="0" w:name="_GoBack"/>
+            <w:bookmarkEnd w:id="0"/>
+            <w:r>
+              <w:t>bject</w:t>
             </w:r>
           </w:p>
         </w:tc>
@@ -524,20 +529,9 @@
             </w:r>
             <w:proofErr w:type="spellStart"/>
             <w:r>
-              <w:t>UpdateVenueObject?venueID</w:t>
+              <w:t>CreateVenueObject</w:t>
             </w:r>
             <w:proofErr w:type="spellEnd"/>
-            <w:r>
-              <w:t>={_</w:t>
-            </w:r>
-            <w:proofErr w:type="spellStart"/>
-            <w:r>
-              <w:t>venueID</w:t>
-            </w:r>
-            <w:proofErr w:type="spellEnd"/>
-            <w:r>
-              <w:t>}</w:t>
-            </w:r>
           </w:p>
         </w:tc>
         <w:tc>
@@ -546,7 +540,7 @@
           </w:tcPr>
           <w:p>
             <w:r>
-              <w:t>Update venue information</w:t>
+              <w:t>Create a venue</w:t>
             </w:r>
           </w:p>
         </w:tc>
@@ -561,7 +555,7 @@
               </w:pBdr>
             </w:pPr>
             <w:r>
-              <w:t>Venue ID, JWT token, venue object</w:t>
+              <w:t>All info needed to create a venue</w:t>
             </w:r>
           </w:p>
           <w:p>
@@ -582,21 +576,29 @@
           <w:p>
             <w:r>
               <w:lastRenderedPageBreak/>
-              <w:t>GET</w:t>
-            </w:r>
-          </w:p>
-          <w:p>
-            <w:r>
-              <w:t>/Action</w:t>
-            </w:r>
-            <w:r>
-              <w:t>/</w:t>
+              <w:t>POST</w:t>
+            </w:r>
+          </w:p>
+          <w:p>
+            <w:r>
+              <w:t>/Action/</w:t>
             </w:r>
             <w:proofErr w:type="spellStart"/>
             <w:r>
-              <w:t>GetCurrentHotspots</w:t>
+              <w:t>UpdateVenueObject?venueID</w:t>
             </w:r>
             <w:proofErr w:type="spellEnd"/>
+            <w:r>
+              <w:t>={_</w:t>
+            </w:r>
+            <w:proofErr w:type="spellStart"/>
+            <w:r>
+              <w:t>venueID</w:t>
+            </w:r>
+            <w:proofErr w:type="spellEnd"/>
+            <w:r>
+              <w:t>}</w:t>
+            </w:r>
           </w:p>
         </w:tc>
         <w:tc>
@@ -605,7 +607,7 @@
           </w:tcPr>
           <w:p>
             <w:r>
-              <w:t>Retrieve current hotspots for rendering on the map and data table</w:t>
+              <w:t>Update venue information</w:t>
             </w:r>
           </w:p>
         </w:tc>
@@ -620,15 +622,12 @@
               </w:pBdr>
             </w:pPr>
             <w:r>
-              <w:t>NONE</w:t>
-            </w:r>
-          </w:p>
-          <w:p>
-            <w:r>
-              <w:t>Response code, a</w:t>
-            </w:r>
-            <w:r>
-              <w:t>n array of hotspot objects</w:t>
+              <w:t>Venue ID, JWT token, venue object</w:t>
+            </w:r>
+          </w:p>
+          <w:p>
+            <w:r>
+              <w:t>Response code</w:t>
             </w:r>
           </w:p>
         </w:tc>
@@ -643,7 +642,7 @@
           </w:tcPr>
           <w:p>
             <w:r>
-              <w:t>POST</w:t>
+              <w:t>GET</w:t>
             </w:r>
           </w:p>
           <w:p>
@@ -655,20 +654,9 @@
             </w:r>
             <w:proofErr w:type="spellStart"/>
             <w:r>
-              <w:t>CheckIn?checkInCode</w:t>
+              <w:t>GetCurrentHotspots</w:t>
             </w:r>
             <w:proofErr w:type="spellEnd"/>
-            <w:r>
-              <w:t>={_</w:t>
-            </w:r>
-            <w:proofErr w:type="spellStart"/>
-            <w:r>
-              <w:t>checkInCode</w:t>
-            </w:r>
-            <w:proofErr w:type="spellEnd"/>
-            <w:r>
-              <w:t>}</w:t>
-            </w:r>
           </w:p>
         </w:tc>
         <w:tc>
@@ -677,7 +665,7 @@
           </w:tcPr>
           <w:p>
             <w:r>
-              <w:t>Check in using check-in code</w:t>
+              <w:t>Retrieve current hotspots for rendering on the map and data table</w:t>
             </w:r>
           </w:p>
         </w:tc>
@@ -692,12 +680,15 @@
               </w:pBdr>
             </w:pPr>
             <w:r>
-              <w:t>Check-in code, JWT token</w:t>
-            </w:r>
-          </w:p>
-          <w:p>
-            <w:r>
-              <w:t>Response code</w:t>
+              <w:t>NONE</w:t>
+            </w:r>
+          </w:p>
+          <w:p>
+            <w:r>
+              <w:t>Response code, a</w:t>
+            </w:r>
+            <w:r>
+              <w:t>n array of hotspot objects</w:t>
             </w:r>
           </w:p>
         </w:tc>
@@ -712,7 +703,7 @@
           </w:tcPr>
           <w:p>
             <w:r>
-              <w:t>GET</w:t>
+              <w:t>POST</w:t>
             </w:r>
           </w:p>
           <w:p>
@@ -724,9 +715,20 @@
             </w:r>
             <w:proofErr w:type="spellStart"/>
             <w:r>
-              <w:t>GetUsersDigest</w:t>
+              <w:t>CheckIn?checkInCode</w:t>
             </w:r>
             <w:proofErr w:type="spellEnd"/>
+            <w:r>
+              <w:t>={_</w:t>
+            </w:r>
+            <w:proofErr w:type="spellStart"/>
+            <w:r>
+              <w:t>checkInCode</w:t>
+            </w:r>
+            <w:proofErr w:type="spellEnd"/>
+            <w:r>
+              <w:t>}</w:t>
+            </w:r>
           </w:p>
         </w:tc>
         <w:tc>
@@ -735,7 +737,7 @@
           </w:tcPr>
           <w:p>
             <w:r>
-              <w:t>Get an array of simplified user objects for admin to view and manage</w:t>
+              <w:t>Check in using check-in code</w:t>
             </w:r>
           </w:p>
         </w:tc>
@@ -750,12 +752,12 @@
               </w:pBdr>
             </w:pPr>
             <w:r>
-              <w:t>JWT token</w:t>
-            </w:r>
-          </w:p>
-          <w:p>
-            <w:r>
-              <w:t>Response code, array of simplified user objects</w:t>
+              <w:t>Check-in code, JWT token</w:t>
+            </w:r>
+          </w:p>
+          <w:p>
+            <w:r>
+              <w:t>Response code</w:t>
             </w:r>
           </w:p>
         </w:tc>
@@ -782,7 +784,7 @@
             </w:r>
             <w:proofErr w:type="spellStart"/>
             <w:r>
-              <w:t>GetVenuesDigest</w:t>
+              <w:t>GetUsersDigest</w:t>
             </w:r>
             <w:proofErr w:type="spellEnd"/>
           </w:p>
@@ -793,7 +795,7 @@
           </w:tcPr>
           <w:p>
             <w:r>
-              <w:t>Get an array of simplified venue objects for admin to view and manage</w:t>
+              <w:t>Get an array of simplified user objects for admin to view and manage</w:t>
             </w:r>
           </w:p>
         </w:tc>
@@ -813,7 +815,7 @@
           </w:p>
           <w:p>
             <w:r>
-              <w:t>Response code, array of simplified venue objects</w:t>
+              <w:t>Response code, array of simplified user objects</w:t>
             </w:r>
           </w:p>
         </w:tc>
@@ -828,7 +830,7 @@
           </w:tcPr>
           <w:p>
             <w:r>
-              <w:t>POST</w:t>
+              <w:t>GET</w:t>
             </w:r>
           </w:p>
           <w:p>
@@ -840,20 +842,9 @@
             </w:r>
             <w:proofErr w:type="spellStart"/>
             <w:r>
-              <w:t>CreateRegistrationCode?usermode</w:t>
+              <w:t>GetVenuesDigest</w:t>
             </w:r>
             <w:proofErr w:type="spellEnd"/>
-            <w:r>
-              <w:t>={_</w:t>
-            </w:r>
-            <w:proofErr w:type="spellStart"/>
-            <w:r>
-              <w:t>usermode</w:t>
-            </w:r>
-            <w:proofErr w:type="spellEnd"/>
-            <w:r>
-              <w:t>}</w:t>
-            </w:r>
           </w:p>
         </w:tc>
         <w:tc>
@@ -862,7 +853,7 @@
           </w:tcPr>
           <w:p>
             <w:r>
-              <w:t>Create an one-time-use registration code for creating managers or other admins</w:t>
+              <w:t>Get an array of simplified venue objects for admin to view and manage</w:t>
             </w:r>
           </w:p>
         </w:tc>
@@ -877,20 +868,12 @@
               </w:pBdr>
             </w:pPr>
             <w:r>
-              <w:t xml:space="preserve">Requested </w:t>
-            </w:r>
-            <w:proofErr w:type="spellStart"/>
-            <w:r>
-              <w:t>usermode</w:t>
-            </w:r>
-            <w:proofErr w:type="spellEnd"/>
-            <w:r>
-              <w:t>, JWT token</w:t>
-            </w:r>
-          </w:p>
-          <w:p>
-            <w:r>
-              <w:t>Response code, created registration code object</w:t>
+              <w:t>JWT token</w:t>
+            </w:r>
+          </w:p>
+          <w:p>
+            <w:r>
+              <w:t>Response code, array of simplified venue objects</w:t>
             </w:r>
           </w:p>
         </w:tc>
@@ -905,7 +888,7 @@
           </w:tcPr>
           <w:p>
             <w:r>
-              <w:t>GET</w:t>
+              <w:t>POST</w:t>
             </w:r>
           </w:p>
           <w:p>
@@ -917,9 +900,20 @@
             </w:r>
             <w:proofErr w:type="spellStart"/>
             <w:r>
-              <w:t>GetRegistrationCodes</w:t>
+              <w:t>CreateRegistrationCode?usermode</w:t>
             </w:r>
             <w:proofErr w:type="spellEnd"/>
+            <w:r>
+              <w:t>={_</w:t>
+            </w:r>
+            <w:proofErr w:type="spellStart"/>
+            <w:r>
+              <w:t>usermode</w:t>
+            </w:r>
+            <w:proofErr w:type="spellEnd"/>
+            <w:r>
+              <w:t>}</w:t>
+            </w:r>
           </w:p>
         </w:tc>
         <w:tc>
@@ -928,7 +922,7 @@
           </w:tcPr>
           <w:p>
             <w:r>
-              <w:t>Get all active (pending) registration codes</w:t>
+              <w:t>Create an one-time-use registration code for creating managers or other admins</w:t>
             </w:r>
           </w:p>
         </w:tc>
@@ -943,12 +937,20 @@
               </w:pBdr>
             </w:pPr>
             <w:r>
-              <w:t>JWT token</w:t>
-            </w:r>
-          </w:p>
-          <w:p>
-            <w:r>
-              <w:t>Response code, an array of registration codes</w:t>
+              <w:t xml:space="preserve">Requested </w:t>
+            </w:r>
+            <w:proofErr w:type="spellStart"/>
+            <w:r>
+              <w:t>usermode</w:t>
+            </w:r>
+            <w:proofErr w:type="spellEnd"/>
+            <w:r>
+              <w:t>, JWT token</w:t>
+            </w:r>
+          </w:p>
+          <w:p>
+            <w:r>
+              <w:t>Response code, created registration code object</w:t>
             </w:r>
           </w:p>
         </w:tc>
@@ -963,7 +965,7 @@
           </w:tcPr>
           <w:p>
             <w:r>
-              <w:t>POST</w:t>
+              <w:t>GET</w:t>
             </w:r>
           </w:p>
           <w:p>
@@ -975,20 +977,9 @@
             </w:r>
             <w:proofErr w:type="spellStart"/>
             <w:r>
-              <w:t>UpdateRegistrationCode?objectID</w:t>
+              <w:t>GetRegistrationCodes</w:t>
             </w:r>
             <w:proofErr w:type="spellEnd"/>
-            <w:r>
-              <w:t>={_</w:t>
-            </w:r>
-            <w:proofErr w:type="spellStart"/>
-            <w:r>
-              <w:t>objectID</w:t>
-            </w:r>
-            <w:proofErr w:type="spellEnd"/>
-            <w:r>
-              <w:t>}</w:t>
-            </w:r>
           </w:p>
         </w:tc>
         <w:tc>
@@ -997,7 +988,7 @@
           </w:tcPr>
           <w:p>
             <w:r>
-              <w:t>Update registration code object</w:t>
+              <w:t>Get all active (pending) registration codes</w:t>
             </w:r>
           </w:p>
         </w:tc>
@@ -1012,12 +1003,12 @@
               </w:pBdr>
             </w:pPr>
             <w:r>
-              <w:t>Object ID, JWT token</w:t>
-            </w:r>
-          </w:p>
-          <w:p>
-            <w:r>
-              <w:t>Response code</w:t>
+              <w:t>JWT token</w:t>
+            </w:r>
+          </w:p>
+          <w:p>
+            <w:r>
+              <w:t>Response code, an array of registration codes</w:t>
             </w:r>
           </w:p>
         </w:tc>
@@ -1032,7 +1023,7 @@
           </w:tcPr>
           <w:p>
             <w:r>
-              <w:t>GET</w:t>
+              <w:t>POST</w:t>
             </w:r>
           </w:p>
           <w:p>
@@ -1044,7 +1035,7 @@
             </w:r>
             <w:proofErr w:type="spellStart"/>
             <w:r>
-              <w:t>GetUserCheckInHistory?userID</w:t>
+              <w:t>UpdateRegistrationCode?objectID</w:t>
             </w:r>
             <w:proofErr w:type="spellEnd"/>
             <w:r>
@@ -1052,7 +1043,7 @@
             </w:r>
             <w:proofErr w:type="spellStart"/>
             <w:r>
-              <w:t>userID</w:t>
+              <w:t>objectID</w:t>
             </w:r>
             <w:proofErr w:type="spellEnd"/>
             <w:r>
@@ -1066,7 +1057,7 @@
           </w:tcPr>
           <w:p>
             <w:r>
-              <w:t>Get check-in history of an user (simplified user object)</w:t>
+              <w:t>Update registration code object</w:t>
             </w:r>
           </w:p>
         </w:tc>
@@ -1081,6 +1072,75 @@
               </w:pBdr>
             </w:pPr>
             <w:r>
+              <w:t>Object ID, JWT token</w:t>
+            </w:r>
+          </w:p>
+          <w:p>
+            <w:r>
+              <w:t>Response code</w:t>
+            </w:r>
+          </w:p>
+        </w:tc>
+      </w:tr>
+      <w:tr>
+        <w:trPr>
+          <w:trHeight w:val="1355"/>
+        </w:trPr>
+        <w:tc>
+          <w:tcPr>
+            <w:tcW w:w="5836" w:type="dxa"/>
+          </w:tcPr>
+          <w:p>
+            <w:r>
+              <w:t>GET</w:t>
+            </w:r>
+          </w:p>
+          <w:p>
+            <w:r>
+              <w:t>/Action</w:t>
+            </w:r>
+            <w:r>
+              <w:t>/</w:t>
+            </w:r>
+            <w:proofErr w:type="spellStart"/>
+            <w:r>
+              <w:t>GetUserCheckInHistory?userID</w:t>
+            </w:r>
+            <w:proofErr w:type="spellEnd"/>
+            <w:r>
+              <w:t>={_</w:t>
+            </w:r>
+            <w:proofErr w:type="spellStart"/>
+            <w:r>
+              <w:t>userID</w:t>
+            </w:r>
+            <w:proofErr w:type="spellEnd"/>
+            <w:r>
+              <w:t>}</w:t>
+            </w:r>
+          </w:p>
+        </w:tc>
+        <w:tc>
+          <w:tcPr>
+            <w:tcW w:w="1754" w:type="dxa"/>
+          </w:tcPr>
+          <w:p>
+            <w:r>
+              <w:t>Get check-in history of an user (simplified user object)</w:t>
+            </w:r>
+          </w:p>
+        </w:tc>
+        <w:tc>
+          <w:tcPr>
+            <w:tcW w:w="1760" w:type="dxa"/>
+          </w:tcPr>
+          <w:p>
+            <w:pPr>
+              <w:pBdr>
+                <w:bottom w:val="single" w:sz="6" w:space="1" w:color="auto"/>
+              </w:pBdr>
+            </w:pPr>
+            <w:r>
               <w:t>User ID, JWT token</w:t>
             </w:r>
           </w:p>
@@ -2909,17 +2969,7 @@
           <w:sz w:val="24"/>
           <w:szCs w:val="24"/>
         </w:rPr>
-        <w:t>": "abcd1234"</w:t>
-      </w:r>
-      <w:bookmarkStart w:id="0" w:name="_GoBack"/>
-      <w:bookmarkEnd w:id="0"/>
-      <w:r>
-        <w:rPr>
-          <w:rFonts w:ascii="Consolas" w:hAnsi="Consolas"/>
-          <w:sz w:val="24"/>
-          <w:szCs w:val="24"/>
-        </w:rPr>
-        <w:t>,</w:t>
+        <w:t>": "abcd1234",</w:t>
       </w:r>
     </w:p>
     <w:p>

</xml_diff>

<commit_message>
all the routes (basically) complete
</commit_message>
<xml_diff>
--- a/docs/data_plan.docx
+++ b/docs/data_plan.docx
@@ -500,12 +500,7 @@
           </w:p>
           <w:p>
             <w:r>
-              <w:t>Response code, venue o</w:t>
-            </w:r>
-            <w:bookmarkStart w:id="0" w:name="_GoBack"/>
-            <w:bookmarkEnd w:id="0"/>
-            <w:r>
-              <w:t>bject</w:t>
+              <w:t>Response code, venue object</w:t>
             </w:r>
           </w:p>
         </w:tc>
@@ -965,19 +960,16 @@
           </w:tcPr>
           <w:p>
             <w:r>
-              <w:t>GET</w:t>
-            </w:r>
-          </w:p>
-          <w:p>
-            <w:r>
-              <w:t>/Action</w:t>
-            </w:r>
-            <w:r>
-              <w:t>/</w:t>
+              <w:t>POST</w:t>
+            </w:r>
+          </w:p>
+          <w:p>
+            <w:r>
+              <w:t>/Action/</w:t>
             </w:r>
             <w:proofErr w:type="spellStart"/>
             <w:r>
-              <w:t>GetRegistrationCodes</w:t>
+              <w:t>CreateHotspotTimeframe</w:t>
             </w:r>
             <w:proofErr w:type="spellEnd"/>
           </w:p>
@@ -988,7 +980,7 @@
           </w:tcPr>
           <w:p>
             <w:r>
-              <w:t>Get all active (pending) registration codes</w:t>
+              <w:t>Create a hotspot timeframe</w:t>
             </w:r>
           </w:p>
         </w:tc>
@@ -1003,12 +995,38 @@
               </w:pBdr>
             </w:pPr>
             <w:r>
-              <w:t>JWT token</w:t>
-            </w:r>
-          </w:p>
-          <w:p>
-            <w:r>
-              <w:t>Response code, an array of registration codes</w:t>
+              <w:t xml:space="preserve">Venue ID, </w:t>
+            </w:r>
+            <w:proofErr w:type="spellStart"/>
+            <w:r>
+              <w:t>startTime</w:t>
+            </w:r>
+            <w:proofErr w:type="spellEnd"/>
+            <w:r>
+              <w:t xml:space="preserve">, </w:t>
+            </w:r>
+            <w:proofErr w:type="spellStart"/>
+            <w:r>
+              <w:t>endTime</w:t>
+            </w:r>
+            <w:proofErr w:type="spellEnd"/>
+            <w:r>
+              <w:t xml:space="preserve">, </w:t>
+            </w:r>
+            <w:proofErr w:type="spellStart"/>
+            <w:r>
+              <w:t>affectedUse</w:t>
+            </w:r>
+            <w:bookmarkStart w:id="0" w:name="_GoBack"/>
+            <w:bookmarkEnd w:id="0"/>
+            <w:r>
+              <w:t>rs</w:t>
+            </w:r>
+            <w:proofErr w:type="spellEnd"/>
+          </w:p>
+          <w:p>
+            <w:r>
+              <w:t>Response code</w:t>
             </w:r>
           </w:p>
         </w:tc>
@@ -1023,7 +1041,7 @@
           </w:tcPr>
           <w:p>
             <w:r>
-              <w:t>POST</w:t>
+              <w:t>GET</w:t>
             </w:r>
           </w:p>
           <w:p>
@@ -1035,20 +1053,9 @@
             </w:r>
             <w:proofErr w:type="spellStart"/>
             <w:r>
-              <w:t>UpdateRegistrationCode?objectID</w:t>
+              <w:t>GetRegistrationCodes</w:t>
             </w:r>
             <w:proofErr w:type="spellEnd"/>
-            <w:r>
-              <w:t>={_</w:t>
-            </w:r>
-            <w:proofErr w:type="spellStart"/>
-            <w:r>
-              <w:t>objectID</w:t>
-            </w:r>
-            <w:proofErr w:type="spellEnd"/>
-            <w:r>
-              <w:t>}</w:t>
-            </w:r>
           </w:p>
         </w:tc>
         <w:tc>
@@ -1057,7 +1064,7 @@
           </w:tcPr>
           <w:p>
             <w:r>
-              <w:t>Update registration code object</w:t>
+              <w:t>Get all active (pending) registration codes</w:t>
             </w:r>
           </w:p>
         </w:tc>
@@ -1072,12 +1079,12 @@
               </w:pBdr>
             </w:pPr>
             <w:r>
-              <w:t>Object ID, JWT token</w:t>
-            </w:r>
-          </w:p>
-          <w:p>
-            <w:r>
-              <w:t>Response code</w:t>
+              <w:t>JWT token</w:t>
+            </w:r>
+          </w:p>
+          <w:p>
+            <w:r>
+              <w:t>Response code, an array of registration codes</w:t>
             </w:r>
           </w:p>
         </w:tc>
@@ -1092,7 +1099,7 @@
           </w:tcPr>
           <w:p>
             <w:r>
-              <w:t>GET</w:t>
+              <w:t>POST</w:t>
             </w:r>
           </w:p>
           <w:p>
@@ -1104,7 +1111,7 @@
             </w:r>
             <w:proofErr w:type="spellStart"/>
             <w:r>
-              <w:t>GetUserCheckInHistory?userID</w:t>
+              <w:t>UpdateRegistrationCode?objectID</w:t>
             </w:r>
             <w:proofErr w:type="spellEnd"/>
             <w:r>
@@ -1112,7 +1119,7 @@
             </w:r>
             <w:proofErr w:type="spellStart"/>
             <w:r>
-              <w:t>userID</w:t>
+              <w:t>objectID</w:t>
             </w:r>
             <w:proofErr w:type="spellEnd"/>
             <w:r>
@@ -1126,7 +1133,7 @@
           </w:tcPr>
           <w:p>
             <w:r>
-              <w:t>Get check-in history of an user (simplified user object)</w:t>
+              <w:t>Update registration code object</w:t>
             </w:r>
           </w:p>
         </w:tc>
@@ -1141,6 +1148,76 @@
               </w:pBdr>
             </w:pPr>
             <w:r>
+              <w:t>Object ID, JWT token</w:t>
+            </w:r>
+          </w:p>
+          <w:p>
+            <w:r>
+              <w:t>Response code</w:t>
+            </w:r>
+          </w:p>
+        </w:tc>
+      </w:tr>
+      <w:tr>
+        <w:trPr>
+          <w:trHeight w:val="1355"/>
+        </w:trPr>
+        <w:tc>
+          <w:tcPr>
+            <w:tcW w:w="5836" w:type="dxa"/>
+          </w:tcPr>
+          <w:p>
+            <w:r>
+              <w:lastRenderedPageBreak/>
+              <w:t>GET</w:t>
+            </w:r>
+          </w:p>
+          <w:p>
+            <w:r>
+              <w:t>/Action</w:t>
+            </w:r>
+            <w:r>
+              <w:t>/</w:t>
+            </w:r>
+            <w:proofErr w:type="spellStart"/>
+            <w:r>
+              <w:t>GetUserCheckInHistory?userID</w:t>
+            </w:r>
+            <w:proofErr w:type="spellEnd"/>
+            <w:r>
+              <w:t>={_</w:t>
+            </w:r>
+            <w:proofErr w:type="spellStart"/>
+            <w:r>
+              <w:t>userID</w:t>
+            </w:r>
+            <w:proofErr w:type="spellEnd"/>
+            <w:r>
+              <w:t>}</w:t>
+            </w:r>
+          </w:p>
+        </w:tc>
+        <w:tc>
+          <w:tcPr>
+            <w:tcW w:w="1754" w:type="dxa"/>
+          </w:tcPr>
+          <w:p>
+            <w:r>
+              <w:t>Get check-in history of an user (simplified user object)</w:t>
+            </w:r>
+          </w:p>
+        </w:tc>
+        <w:tc>
+          <w:tcPr>
+            <w:tcW w:w="1760" w:type="dxa"/>
+          </w:tcPr>
+          <w:p>
+            <w:pPr>
+              <w:pBdr>
+                <w:bottom w:val="single" w:sz="6" w:space="1" w:color="auto"/>
+              </w:pBdr>
+            </w:pPr>
+            <w:r>
               <w:t>User ID, JWT token</w:t>
             </w:r>
           </w:p>
@@ -1161,7 +1238,6 @@
           </w:tcPr>
           <w:p>
             <w:r>
-              <w:lastRenderedPageBreak/>
               <w:t>GET</w:t>
             </w:r>
           </w:p>
@@ -1710,6 +1786,7 @@
           <w:sz w:val="24"/>
           <w:szCs w:val="24"/>
         </w:rPr>
+        <w:lastRenderedPageBreak/>
         <w:tab/>
         <w:t>"DOB": "2021-05-19",</w:t>
       </w:r>
@@ -1808,7 +1885,6 @@
           <w:sz w:val="24"/>
           <w:szCs w:val="24"/>
         </w:rPr>
-        <w:lastRenderedPageBreak/>
         <w:tab/>
         <w:t>"</w:t>
       </w:r>
@@ -2636,6 +2712,7 @@
           <w:sz w:val="24"/>
           <w:szCs w:val="24"/>
         </w:rPr>
+        <w:lastRenderedPageBreak/>
         <w:t>"</w:t>
       </w:r>
       <w:r>
@@ -2755,7 +2832,6 @@
           <w:sz w:val="24"/>
           <w:szCs w:val="24"/>
         </w:rPr>
-        <w:lastRenderedPageBreak/>
         <w:tab/>
         <w:t>"</w:t>
       </w:r>
@@ -3514,6 +3590,7 @@
                 <w:sz w:val="24"/>
                 <w:szCs w:val="24"/>
               </w:rPr>
+              <w:lastRenderedPageBreak/>
               <w:t>Home</w:t>
             </w:r>
           </w:p>
@@ -3617,16 +3694,7 @@
                 <w:sz w:val="24"/>
                 <w:szCs w:val="24"/>
               </w:rPr>
-              <w:t xml:space="preserve">Client requests object representing self, object representing associated venue </w:t>
-            </w:r>
-            <w:r>
-              <w:rPr>
-                <w:rFonts w:ascii="Consolas" w:hAnsi="Consolas"/>
-                <w:sz w:val="24"/>
-                <w:szCs w:val="24"/>
-              </w:rPr>
-              <w:lastRenderedPageBreak/>
-              <w:t>(Manager only)</w:t>
+              <w:t>Client requests object representing self, object representing associated venue (Manager only)</w:t>
             </w:r>
             <w:r>
               <w:rPr>
@@ -3669,7 +3737,6 @@
                 <w:sz w:val="24"/>
                 <w:szCs w:val="24"/>
               </w:rPr>
-              <w:lastRenderedPageBreak/>
               <w:t>Admin</w:t>
             </w:r>
           </w:p>

</xml_diff>